<commit_message>
aumente 3 HU nuevas y la UI con el codigo pasado
</commit_message>
<xml_diff>
--- a/doc/1.1_Ingenieria/1.1_Requisitos/01_HU.docx
+++ b/doc/1.1_Ingenieria/1.1_Requisitos/01_HU.docx
@@ -4,9 +4,16 @@
   <w:body>
     <w:p>
       <w:pPr>
-        <w:pStyle w:val="Encabezado2"/>
+        <w:pStyle w:val="Ttulo2"/>
         <w:pageBreakBefore/>
+        <w:rPr>
+          <w:rFonts w:ascii="Liberation Sans" w:hAnsi="Liberation Sans"/>
+          <w:b w:val="0"/>
+          <w:bCs w:val="0"/>
+          <w:sz w:val="20"/>
+        </w:rPr>
       </w:pPr>
+      <w:bookmarkStart w:id="0" w:name="__RefHeading__3530_508268592"/>
       <w:r>
         <w:rPr>
           <w:rFonts w:ascii="Liberation Sans" w:hAnsi="Liberation Sans"/>
@@ -16,15 +23,26 @@
         </w:rPr>
         <w:t>Historia de Usuario “</w:t>
       </w:r>
+      <w:bookmarkEnd w:id="0"/>
+      <w:proofErr w:type="spellStart"/>
       <w:r>
         <w:rPr>
           <w:rFonts w:ascii="Liberation Sans" w:hAnsi="Liberation Sans"/>
           <w:b w:val="0"/>
           <w:bCs w:val="0"/>
-          <w:i/>
           <w:sz w:val="20"/>
         </w:rPr>
-        <w:t xml:space="preserve">Buscar palabras en el </w:t>
+        <w:t>Parser</w:t>
+      </w:r>
+      <w:proofErr w:type="spellEnd"/>
+      <w:r>
+        <w:rPr>
+          <w:rFonts w:ascii="Liberation Sans" w:hAnsi="Liberation Sans"/>
+          <w:b w:val="0"/>
+          <w:bCs w:val="0"/>
+          <w:sz w:val="20"/>
+        </w:rPr>
+        <w:t xml:space="preserve"> de los </w:t>
       </w:r>
       <w:proofErr w:type="spellStart"/>
       <w:r>
@@ -32,7 +50,26 @@
           <w:rFonts w:ascii="Liberation Sans" w:hAnsi="Liberation Sans"/>
           <w:b w:val="0"/>
           <w:bCs w:val="0"/>
-          <w:i/>
+          <w:sz w:val="20"/>
+        </w:rPr>
+        <w:t>XMLs</w:t>
+      </w:r>
+      <w:proofErr w:type="spellEnd"/>
+      <w:r>
+        <w:rPr>
+          <w:rFonts w:ascii="Liberation Sans" w:hAnsi="Liberation Sans"/>
+          <w:b w:val="0"/>
+          <w:bCs w:val="0"/>
+          <w:sz w:val="20"/>
+        </w:rPr>
+        <w:t xml:space="preserve"> de </w:t>
+      </w:r>
+      <w:proofErr w:type="spellStart"/>
+      <w:r>
+        <w:rPr>
+          <w:rFonts w:ascii="Liberation Sans" w:hAnsi="Liberation Sans"/>
+          <w:b w:val="0"/>
+          <w:bCs w:val="0"/>
           <w:sz w:val="20"/>
         </w:rPr>
         <w:t>Wordnet</w:t>
@@ -43,11 +80,11 @@
           <w:rFonts w:ascii="Liberation Sans" w:hAnsi="Liberation Sans"/>
           <w:b w:val="0"/>
           <w:bCs w:val="0"/>
-          <w:i/>
           <w:sz w:val="20"/>
         </w:rPr>
-        <w:t xml:space="preserve"> en Español</w:t>
+        <w:t>-ES para QtNLP-</w:t>
       </w:r>
+      <w:proofErr w:type="spellStart"/>
       <w:r>
         <w:rPr>
           <w:rFonts w:ascii="Liberation Sans" w:hAnsi="Liberation Sans"/>
@@ -55,19 +92,24 @@
           <w:bCs w:val="0"/>
           <w:sz w:val="20"/>
         </w:rPr>
-        <w:t xml:space="preserve">” </w:t>
+        <w:t>Wordnet</w:t>
+      </w:r>
+      <w:proofErr w:type="spellEnd"/>
+      <w:r>
+        <w:rPr>
+          <w:rFonts w:ascii="Liberation Sans" w:hAnsi="Liberation Sans"/>
+          <w:b w:val="0"/>
+          <w:bCs w:val="0"/>
+          <w:sz w:val="20"/>
+        </w:rPr>
+        <w:t xml:space="preserve">  </w:t>
       </w:r>
     </w:p>
     <w:tbl>
       <w:tblPr>
-        <w:tblW w:w="0" w:type="auto"/>
-        <w:tblInd w:w="221" w:type="dxa"/>
-        <w:tblBorders>
-          <w:top w:val="single" w:sz="4" w:space="0" w:color="FF00FF"/>
-          <w:left w:val="single" w:sz="4" w:space="0" w:color="FF00FF"/>
-          <w:bottom w:val="single" w:sz="4" w:space="0" w:color="FF00FF"/>
-          <w:right w:val="single" w:sz="4" w:space="0" w:color="FF00FF"/>
-        </w:tblBorders>
+        <w:tblW w:w="9579" w:type="dxa"/>
+        <w:tblInd w:w="231" w:type="dxa"/>
+        <w:tblLayout w:type="fixed"/>
         <w:tblCellMar>
           <w:left w:w="10" w:type="dxa"/>
           <w:right w:w="10" w:type="dxa"/>
@@ -75,14 +117,14 @@
         <w:tblLook w:val="0000" w:firstRow="0" w:lastRow="0" w:firstColumn="0" w:lastColumn="0" w:noHBand="0" w:noVBand="0"/>
       </w:tblPr>
       <w:tblGrid>
-        <w:gridCol w:w="1878"/>
-        <w:gridCol w:w="1952"/>
-        <w:gridCol w:w="4807"/>
+        <w:gridCol w:w="1964"/>
+        <w:gridCol w:w="2236"/>
+        <w:gridCol w:w="5379"/>
       </w:tblGrid>
       <w:tr>
         <w:tc>
           <w:tcPr>
-            <w:tcW w:w="9578" w:type="dxa"/>
+            <w:tcW w:w="9579" w:type="dxa"/>
             <w:gridSpan w:val="3"/>
             <w:tcBorders>
               <w:top w:val="single" w:sz="4" w:space="0" w:color="FF00FF"/>
@@ -93,22 +135,29 @@
             <w:shd w:val="clear" w:color="auto" w:fill="CCCCFF"/>
             <w:tcMar>
               <w:top w:w="0" w:type="dxa"/>
-              <w:left w:w="10" w:type="dxa"/>
+              <w:left w:w="108" w:type="dxa"/>
               <w:bottom w:w="0" w:type="dxa"/>
-              <w:right w:w="10" w:type="dxa"/>
+              <w:right w:w="108" w:type="dxa"/>
             </w:tcMar>
             <w:vAlign w:val="center"/>
           </w:tcPr>
           <w:p>
             <w:pPr>
-              <w:pStyle w:val="Encabezamiento"/>
+              <w:pStyle w:val="Encabezado"/>
               <w:tabs>
-                <w:tab w:val="center" w:pos="5838"/>
-                <w:tab w:val="right" w:pos="10824"/>
+                <w:tab w:val="clear" w:pos="4986"/>
+                <w:tab w:val="clear" w:pos="9972"/>
+                <w:tab w:val="center" w:pos="5696"/>
+                <w:tab w:val="right" w:pos="10682"/>
               </w:tabs>
+              <w:snapToGrid w:val="0"/>
               <w:spacing w:line="360" w:lineRule="auto"/>
               <w:ind w:left="142" w:firstLine="709"/>
               <w:jc w:val="right"/>
+              <w:rPr>
+                <w:rFonts w:cs="Arial"/>
+                <w:b/>
+              </w:rPr>
             </w:pPr>
             <w:r>
               <w:rPr>
@@ -123,24 +172,27 @@
       <w:tr>
         <w:tc>
           <w:tcPr>
-            <w:tcW w:w="1963" w:type="dxa"/>
+            <w:tcW w:w="1964" w:type="dxa"/>
             <w:tcBorders>
               <w:left w:val="single" w:sz="4" w:space="0" w:color="FF00FF"/>
               <w:bottom w:val="single" w:sz="4" w:space="0" w:color="FF00FF"/>
             </w:tcBorders>
-            <w:shd w:val="clear" w:color="auto" w:fill="auto"/>
             <w:tcMar>
               <w:top w:w="0" w:type="dxa"/>
-              <w:left w:w="10" w:type="dxa"/>
+              <w:left w:w="108" w:type="dxa"/>
               <w:bottom w:w="0" w:type="dxa"/>
-              <w:right w:w="10" w:type="dxa"/>
+              <w:right w:w="108" w:type="dxa"/>
             </w:tcMar>
             <w:vAlign w:val="center"/>
           </w:tcPr>
           <w:p>
             <w:pPr>
-              <w:pStyle w:val="Predeterminado"/>
+              <w:pStyle w:val="Standard"/>
+              <w:snapToGrid w:val="0"/>
               <w:spacing w:line="360" w:lineRule="auto"/>
+              <w:rPr>
+                <w:color w:val="000000"/>
+              </w:rPr>
             </w:pPr>
             <w:r>
               <w:rPr>
@@ -156,7 +208,7 @@
                 <w:iCs/>
                 <w:color w:val="000000"/>
               </w:rPr>
-              <w:t xml:space="preserve">  </w:t>
+              <w:t xml:space="preserve"> </w:t>
             </w:r>
             <w:r>
               <w:rPr>
@@ -164,7 +216,15 @@
                 <w:iCs/>
                 <w:color w:val="000000"/>
               </w:rPr>
-              <w:t>1</w:t>
+              <w:t>6</w:t>
+            </w:r>
+            <w:r>
+              <w:rPr>
+                <w:i/>
+                <w:iCs/>
+                <w:color w:val="000000"/>
+              </w:rPr>
+              <w:t xml:space="preserve"> </w:t>
             </w:r>
           </w:p>
         </w:tc>
@@ -177,18 +237,21 @@
               <w:bottom w:val="single" w:sz="4" w:space="0" w:color="FF00FF"/>
               <w:right w:val="single" w:sz="4" w:space="0" w:color="FF00FF"/>
             </w:tcBorders>
-            <w:shd w:val="clear" w:color="auto" w:fill="auto"/>
             <w:tcMar>
               <w:top w:w="0" w:type="dxa"/>
-              <w:left w:w="10" w:type="dxa"/>
+              <w:left w:w="108" w:type="dxa"/>
               <w:bottom w:w="0" w:type="dxa"/>
-              <w:right w:w="10" w:type="dxa"/>
+              <w:right w:w="108" w:type="dxa"/>
             </w:tcMar>
           </w:tcPr>
           <w:p>
             <w:pPr>
-              <w:pStyle w:val="Predeterminado"/>
+              <w:pStyle w:val="Standard"/>
+              <w:snapToGrid w:val="0"/>
               <w:spacing w:line="360" w:lineRule="auto"/>
+              <w:rPr>
+                <w:color w:val="000000"/>
+              </w:rPr>
             </w:pPr>
             <w:r>
               <w:rPr>
@@ -203,7 +266,7 @@
                 <w:rFonts w:cs="Arial"/>
                 <w:color w:val="000000"/>
               </w:rPr>
-              <w:t xml:space="preserve"> Buscar palabras en le </w:t>
+              <w:t xml:space="preserve"> </w:t>
             </w:r>
             <w:proofErr w:type="spellStart"/>
             <w:r>
@@ -211,6 +274,36 @@
                 <w:rFonts w:cs="Arial"/>
                 <w:color w:val="000000"/>
               </w:rPr>
+              <w:t>Parser</w:t>
+            </w:r>
+            <w:proofErr w:type="spellEnd"/>
+            <w:r>
+              <w:rPr>
+                <w:rFonts w:cs="Arial"/>
+                <w:color w:val="000000"/>
+              </w:rPr>
+              <w:t xml:space="preserve"> de los </w:t>
+            </w:r>
+            <w:r>
+              <w:rPr>
+                <w:rFonts w:cs="Arial"/>
+                <w:color w:val="000000"/>
+              </w:rPr>
+              <w:t xml:space="preserve">TXT </w:t>
+            </w:r>
+            <w:r>
+              <w:rPr>
+                <w:rFonts w:cs="Arial"/>
+                <w:color w:val="000000"/>
+              </w:rPr>
+              <w:t xml:space="preserve">de </w:t>
+            </w:r>
+            <w:proofErr w:type="spellStart"/>
+            <w:r>
+              <w:rPr>
+                <w:rFonts w:cs="Arial"/>
+                <w:color w:val="000000"/>
+              </w:rPr>
               <w:t>Wordnet</w:t>
             </w:r>
             <w:proofErr w:type="spellEnd"/>
@@ -219,7 +312,46 @@
                 <w:rFonts w:cs="Arial"/>
                 <w:color w:val="000000"/>
               </w:rPr>
-              <w:t xml:space="preserve"> en Español</w:t>
+              <w:t>-ING</w:t>
+            </w:r>
+            <w:r>
+              <w:rPr>
+                <w:rFonts w:cs="Arial"/>
+                <w:color w:val="000000"/>
+              </w:rPr>
+              <w:t xml:space="preserve"> </w:t>
+            </w:r>
+            <w:r>
+              <w:rPr>
+                <w:rFonts w:cs="Arial"/>
+                <w:color w:val="000000"/>
+              </w:rPr>
+              <w:t>a SQLite</w:t>
+            </w:r>
+            <w:bookmarkStart w:id="1" w:name="_GoBack"/>
+            <w:bookmarkEnd w:id="1"/>
+            <w:r>
+              <w:rPr>
+                <w:rFonts w:cs="Arial"/>
+                <w:color w:val="000000"/>
+              </w:rPr>
+              <w:t xml:space="preserve"> para QtNLP-</w:t>
+            </w:r>
+            <w:proofErr w:type="spellStart"/>
+            <w:r>
+              <w:rPr>
+                <w:rFonts w:cs="Arial"/>
+                <w:color w:val="000000"/>
+              </w:rPr>
+              <w:t>Wordnet</w:t>
+            </w:r>
+            <w:proofErr w:type="spellEnd"/>
+            <w:r>
+              <w:rPr>
+                <w:rFonts w:cs="Arial"/>
+                <w:color w:val="000000"/>
+              </w:rPr>
+              <w:t xml:space="preserve">  </w:t>
             </w:r>
           </w:p>
         </w:tc>
@@ -227,26 +359,29 @@
       <w:tr>
         <w:tc>
           <w:tcPr>
-            <w:tcW w:w="9578" w:type="dxa"/>
+            <w:tcW w:w="9579" w:type="dxa"/>
             <w:gridSpan w:val="3"/>
             <w:tcBorders>
               <w:left w:val="single" w:sz="4" w:space="0" w:color="FF00FF"/>
               <w:bottom w:val="single" w:sz="4" w:space="0" w:color="FF00FF"/>
               <w:right w:val="single" w:sz="4" w:space="0" w:color="FF00FF"/>
             </w:tcBorders>
-            <w:shd w:val="clear" w:color="auto" w:fill="auto"/>
             <w:tcMar>
               <w:top w:w="0" w:type="dxa"/>
-              <w:left w:w="10" w:type="dxa"/>
+              <w:left w:w="108" w:type="dxa"/>
               <w:bottom w:w="0" w:type="dxa"/>
-              <w:right w:w="10" w:type="dxa"/>
+              <w:right w:w="108" w:type="dxa"/>
             </w:tcMar>
             <w:vAlign w:val="center"/>
           </w:tcPr>
           <w:p>
             <w:pPr>
-              <w:pStyle w:val="Predeterminado"/>
+              <w:pStyle w:val="Standard"/>
+              <w:snapToGrid w:val="0"/>
               <w:spacing w:line="360" w:lineRule="auto"/>
+              <w:rPr>
+                <w:color w:val="000000"/>
+              </w:rPr>
             </w:pPr>
             <w:r>
               <w:rPr>
@@ -254,14 +389,7 @@
                 <w:b/>
                 <w:color w:val="000000"/>
               </w:rPr>
-              <w:t xml:space="preserve">Modificación de Historia de Usuario Número: </w:t>
-            </w:r>
-            <w:r>
-              <w:rPr>
-                <w:rFonts w:cs="Arial"/>
-                <w:color w:val="000000"/>
-              </w:rPr>
-              <w:t>0</w:t>
+              <w:t>Modificación de Historia de Usuario Número:</w:t>
             </w:r>
           </w:p>
         </w:tc>
@@ -269,24 +397,27 @@
       <w:tr>
         <w:tc>
           <w:tcPr>
-            <w:tcW w:w="4199" w:type="dxa"/>
+            <w:tcW w:w="4200" w:type="dxa"/>
             <w:gridSpan w:val="2"/>
             <w:tcBorders>
               <w:left w:val="single" w:sz="4" w:space="0" w:color="FF00FF"/>
               <w:bottom w:val="single" w:sz="4" w:space="0" w:color="FF00FF"/>
             </w:tcBorders>
-            <w:shd w:val="clear" w:color="auto" w:fill="auto"/>
             <w:tcMar>
               <w:top w:w="0" w:type="dxa"/>
-              <w:left w:w="10" w:type="dxa"/>
+              <w:left w:w="108" w:type="dxa"/>
               <w:bottom w:w="0" w:type="dxa"/>
-              <w:right w:w="10" w:type="dxa"/>
+              <w:right w:w="108" w:type="dxa"/>
             </w:tcMar>
           </w:tcPr>
           <w:p>
             <w:pPr>
-              <w:pStyle w:val="Predeterminado"/>
+              <w:pStyle w:val="Standard"/>
+              <w:snapToGrid w:val="0"/>
               <w:spacing w:line="360" w:lineRule="auto"/>
+              <w:rPr>
+                <w:color w:val="000000"/>
+              </w:rPr>
             </w:pPr>
             <w:r>
               <w:rPr>
@@ -324,18 +455,21 @@
               <w:bottom w:val="single" w:sz="4" w:space="0" w:color="FF00FF"/>
               <w:right w:val="single" w:sz="4" w:space="0" w:color="FF00FF"/>
             </w:tcBorders>
-            <w:shd w:val="clear" w:color="auto" w:fill="auto"/>
             <w:tcMar>
               <w:top w:w="0" w:type="dxa"/>
-              <w:left w:w="10" w:type="dxa"/>
+              <w:left w:w="108" w:type="dxa"/>
               <w:bottom w:w="0" w:type="dxa"/>
-              <w:right w:w="10" w:type="dxa"/>
+              <w:right w:w="108" w:type="dxa"/>
             </w:tcMar>
           </w:tcPr>
           <w:p>
             <w:pPr>
-              <w:pStyle w:val="Predeterminado"/>
+              <w:pStyle w:val="Standard"/>
+              <w:snapToGrid w:val="0"/>
               <w:spacing w:line="360" w:lineRule="auto"/>
+              <w:rPr>
+                <w:color w:val="000000"/>
+              </w:rPr>
             </w:pPr>
             <w:r>
               <w:rPr>
@@ -359,7 +493,7 @@
                 <w:iCs/>
                 <w:color w:val="000000"/>
               </w:rPr>
-              <w:t>1</w:t>
+              <w:t>6</w:t>
             </w:r>
           </w:p>
         </w:tc>
@@ -367,25 +501,28 @@
       <w:tr>
         <w:tc>
           <w:tcPr>
-            <w:tcW w:w="9578" w:type="dxa"/>
+            <w:tcW w:w="9579" w:type="dxa"/>
             <w:gridSpan w:val="3"/>
             <w:tcBorders>
               <w:left w:val="single" w:sz="4" w:space="0" w:color="FF00FF"/>
               <w:bottom w:val="single" w:sz="4" w:space="0" w:color="FF00FF"/>
               <w:right w:val="single" w:sz="4" w:space="0" w:color="FF00FF"/>
             </w:tcBorders>
-            <w:shd w:val="clear" w:color="auto" w:fill="auto"/>
             <w:tcMar>
               <w:top w:w="0" w:type="dxa"/>
-              <w:left w:w="10" w:type="dxa"/>
+              <w:left w:w="108" w:type="dxa"/>
               <w:bottom w:w="0" w:type="dxa"/>
-              <w:right w:w="10" w:type="dxa"/>
+              <w:right w:w="108" w:type="dxa"/>
             </w:tcMar>
           </w:tcPr>
           <w:p>
             <w:pPr>
-              <w:pStyle w:val="Predeterminado"/>
+              <w:pStyle w:val="Standard"/>
+              <w:snapToGrid w:val="0"/>
               <w:spacing w:line="360" w:lineRule="auto"/>
+              <w:rPr>
+                <w:color w:val="000000"/>
+              </w:rPr>
             </w:pPr>
             <w:r>
               <w:rPr>
@@ -408,7 +545,17 @@
                 <w:color w:val="000000"/>
                 <w:szCs w:val="22"/>
               </w:rPr>
-              <w:t xml:space="preserve"> Alexander Avello Silverio</w:t>
+              <w:t xml:space="preserve"> </w:t>
+            </w:r>
+            <w:r>
+              <w:rPr>
+                <w:rFonts w:cs="Arial"/>
+                <w:i/>
+                <w:iCs/>
+                <w:color w:val="000000"/>
+                <w:szCs w:val="22"/>
+              </w:rPr>
+              <w:t>Alexander Avello Silverio</w:t>
             </w:r>
           </w:p>
         </w:tc>
@@ -416,24 +563,27 @@
       <w:tr>
         <w:tc>
           <w:tcPr>
-            <w:tcW w:w="4199" w:type="dxa"/>
+            <w:tcW w:w="4200" w:type="dxa"/>
             <w:gridSpan w:val="2"/>
             <w:tcBorders>
               <w:left w:val="single" w:sz="4" w:space="0" w:color="FF00FF"/>
               <w:bottom w:val="single" w:sz="4" w:space="0" w:color="FF00FF"/>
             </w:tcBorders>
-            <w:shd w:val="clear" w:color="auto" w:fill="auto"/>
             <w:tcMar>
               <w:top w:w="0" w:type="dxa"/>
-              <w:left w:w="10" w:type="dxa"/>
+              <w:left w:w="108" w:type="dxa"/>
               <w:bottom w:w="0" w:type="dxa"/>
-              <w:right w:w="10" w:type="dxa"/>
+              <w:right w:w="108" w:type="dxa"/>
             </w:tcMar>
           </w:tcPr>
           <w:p>
             <w:pPr>
-              <w:pStyle w:val="Predeterminado"/>
+              <w:pStyle w:val="Standard"/>
+              <w:snapToGrid w:val="0"/>
               <w:spacing w:line="360" w:lineRule="auto"/>
+              <w:rPr>
+                <w:color w:val="000000"/>
+              </w:rPr>
             </w:pPr>
             <w:r>
               <w:rPr>
@@ -457,7 +607,7 @@
                 <w:iCs/>
                 <w:color w:val="000000"/>
               </w:rPr>
-              <w:t>Muy-Alto</w:t>
+              <w:t>Media</w:t>
             </w:r>
           </w:p>
         </w:tc>
@@ -469,18 +619,21 @@
               <w:bottom w:val="single" w:sz="4" w:space="0" w:color="FF00FF"/>
               <w:right w:val="single" w:sz="4" w:space="0" w:color="FF00FF"/>
             </w:tcBorders>
-            <w:shd w:val="clear" w:color="auto" w:fill="auto"/>
             <w:tcMar>
               <w:top w:w="0" w:type="dxa"/>
-              <w:left w:w="10" w:type="dxa"/>
+              <w:left w:w="108" w:type="dxa"/>
               <w:bottom w:w="0" w:type="dxa"/>
-              <w:right w:w="10" w:type="dxa"/>
+              <w:right w:w="108" w:type="dxa"/>
             </w:tcMar>
           </w:tcPr>
           <w:p>
             <w:pPr>
-              <w:pStyle w:val="Predeterminado"/>
+              <w:pStyle w:val="Standard"/>
+              <w:snapToGrid w:val="0"/>
               <w:spacing w:line="360" w:lineRule="auto"/>
+              <w:rPr>
+                <w:color w:val="000000"/>
+              </w:rPr>
             </w:pPr>
             <w:r>
               <w:rPr>
@@ -504,24 +657,27 @@
       <w:tr>
         <w:tc>
           <w:tcPr>
-            <w:tcW w:w="4199" w:type="dxa"/>
+            <w:tcW w:w="4200" w:type="dxa"/>
             <w:gridSpan w:val="2"/>
             <w:tcBorders>
               <w:left w:val="single" w:sz="4" w:space="0" w:color="FF00FF"/>
               <w:bottom w:val="single" w:sz="4" w:space="0" w:color="FF00FF"/>
             </w:tcBorders>
-            <w:shd w:val="clear" w:color="auto" w:fill="auto"/>
             <w:tcMar>
               <w:top w:w="0" w:type="dxa"/>
-              <w:left w:w="10" w:type="dxa"/>
+              <w:left w:w="108" w:type="dxa"/>
               <w:bottom w:w="0" w:type="dxa"/>
-              <w:right w:w="10" w:type="dxa"/>
+              <w:right w:w="108" w:type="dxa"/>
             </w:tcMar>
           </w:tcPr>
           <w:p>
             <w:pPr>
-              <w:pStyle w:val="Predeterminado"/>
+              <w:pStyle w:val="Standard"/>
+              <w:snapToGrid w:val="0"/>
               <w:spacing w:line="360" w:lineRule="auto"/>
+              <w:rPr>
+                <w:color w:val="000000"/>
+              </w:rPr>
             </w:pPr>
             <w:r>
               <w:rPr>
@@ -557,18 +713,21 @@
               <w:bottom w:val="single" w:sz="4" w:space="0" w:color="FF00FF"/>
               <w:right w:val="single" w:sz="4" w:space="0" w:color="FF00FF"/>
             </w:tcBorders>
-            <w:shd w:val="clear" w:color="auto" w:fill="auto"/>
             <w:tcMar>
               <w:top w:w="0" w:type="dxa"/>
-              <w:left w:w="10" w:type="dxa"/>
+              <w:left w:w="108" w:type="dxa"/>
               <w:bottom w:w="0" w:type="dxa"/>
-              <w:right w:w="10" w:type="dxa"/>
+              <w:right w:w="108" w:type="dxa"/>
             </w:tcMar>
           </w:tcPr>
           <w:p>
             <w:pPr>
-              <w:pStyle w:val="Predeterminado"/>
+              <w:pStyle w:val="Standard"/>
+              <w:snapToGrid w:val="0"/>
               <w:spacing w:line="360" w:lineRule="auto"/>
+              <w:rPr>
+                <w:color w:val="000000"/>
+              </w:rPr>
             </w:pPr>
             <w:r>
               <w:rPr>
@@ -600,25 +759,28 @@
       <w:tr>
         <w:tc>
           <w:tcPr>
-            <w:tcW w:w="9578" w:type="dxa"/>
+            <w:tcW w:w="9579" w:type="dxa"/>
             <w:gridSpan w:val="3"/>
             <w:tcBorders>
               <w:left w:val="single" w:sz="4" w:space="0" w:color="FF00FF"/>
               <w:bottom w:val="single" w:sz="4" w:space="0" w:color="FF00FF"/>
               <w:right w:val="single" w:sz="4" w:space="0" w:color="FF00FF"/>
             </w:tcBorders>
-            <w:shd w:val="clear" w:color="auto" w:fill="auto"/>
             <w:tcMar>
               <w:top w:w="0" w:type="dxa"/>
-              <w:left w:w="10" w:type="dxa"/>
+              <w:left w:w="108" w:type="dxa"/>
               <w:bottom w:w="0" w:type="dxa"/>
-              <w:right w:w="10" w:type="dxa"/>
+              <w:right w:w="108" w:type="dxa"/>
             </w:tcMar>
             <w:vAlign w:val="center"/>
           </w:tcPr>
           <w:p>
             <w:pPr>
-              <w:pStyle w:val="Predeterminado"/>
+              <w:pStyle w:val="Standard"/>
+              <w:snapToGrid w:val="0"/>
+              <w:rPr>
+                <w:color w:val="000000"/>
+              </w:rPr>
             </w:pPr>
             <w:r>
               <w:rPr>
@@ -626,84 +788,98 @@
                 <w:b/>
                 <w:color w:val="000000"/>
               </w:rPr>
-              <w:t>Descripción</w:t>
-            </w:r>
-            <w:r>
-              <w:rPr>
-                <w:rFonts w:cs="Arial"/>
-                <w:b/>
-                <w:szCs w:val="20"/>
-              </w:rPr>
-              <w:t>:</w:t>
+              <w:t>Descripción:</w:t>
             </w:r>
             <w:r>
               <w:rPr>
                 <w:i/>
                 <w:iCs/>
-                <w:szCs w:val="20"/>
+                <w:color w:val="000000"/>
               </w:rPr>
               <w:t xml:space="preserve"> </w:t>
             </w:r>
             <w:r>
               <w:rPr>
-                <w:szCs w:val="20"/>
+                <w:i/>
+                <w:iCs/>
+                <w:color w:val="000000"/>
+              </w:rPr>
+              <w:t>Se transfieren los datos del</w:t>
+            </w:r>
+            <w:r>
+              <w:rPr>
+                <w:i/>
+                <w:iCs/>
+                <w:color w:val="000000"/>
               </w:rPr>
               <w:t xml:space="preserve"> </w:t>
             </w:r>
-            <w:r>
-              <w:rPr>
-                <w:rFonts w:ascii="Arial" w:hAnsi="Arial" w:cs="Arial"/>
+            <w:proofErr w:type="spellStart"/>
+            <w:r>
+              <w:rPr>
+                <w:i/>
                 <w:iCs/>
-                <w:szCs w:val="20"/>
-              </w:rPr>
-              <w:t xml:space="preserve">Componente de línea de texto que permite introducir un </w:t>
+                <w:color w:val="000000"/>
+              </w:rPr>
+              <w:t>Wordnet</w:t>
+            </w:r>
+            <w:proofErr w:type="spellEnd"/>
+            <w:r>
+              <w:rPr>
+                <w:i/>
+                <w:iCs/>
+                <w:color w:val="000000"/>
+              </w:rPr>
+              <w:t xml:space="preserve"> –ING los cuales se encuentran en TXT al gestor de base de datos </w:t>
             </w:r>
             <w:proofErr w:type="spellStart"/>
             <w:r>
               <w:rPr>
-                <w:rFonts w:ascii="Arial" w:hAnsi="Arial" w:cs="Arial"/>
+                <w:i/>
                 <w:iCs/>
-                <w:szCs w:val="20"/>
-              </w:rPr>
-              <w:t>query</w:t>
+                <w:color w:val="000000"/>
+              </w:rPr>
+              <w:t>SQLite</w:t>
             </w:r>
             <w:proofErr w:type="spellEnd"/>
             <w:r>
               <w:rPr>
-                <w:rFonts w:ascii="Arial" w:hAnsi="Arial" w:cs="Arial"/>
+                <w:i/>
                 <w:iCs/>
-                <w:szCs w:val="20"/>
-              </w:rPr>
-              <w:t xml:space="preserve"> o palabra</w:t>
+                <w:color w:val="000000"/>
+              </w:rPr>
+              <w:t xml:space="preserve"> para poder gestionar las palabras</w:t>
             </w:r>
           </w:p>
         </w:tc>
       </w:tr>
       <w:tr>
-        <w:trPr>
-          <w:trHeight w:val="1120"/>
-        </w:trPr>
         <w:tc>
           <w:tcPr>
-            <w:tcW w:w="9578" w:type="dxa"/>
+            <w:tcW w:w="9579" w:type="dxa"/>
             <w:gridSpan w:val="3"/>
             <w:tcBorders>
               <w:left w:val="single" w:sz="4" w:space="0" w:color="FF00FF"/>
               <w:bottom w:val="single" w:sz="4" w:space="0" w:color="FF00FF"/>
               <w:right w:val="single" w:sz="4" w:space="0" w:color="FF00FF"/>
             </w:tcBorders>
-            <w:shd w:val="clear" w:color="auto" w:fill="auto"/>
             <w:tcMar>
               <w:top w:w="0" w:type="dxa"/>
-              <w:left w:w="10" w:type="dxa"/>
+              <w:left w:w="108" w:type="dxa"/>
               <w:bottom w:w="0" w:type="dxa"/>
-              <w:right w:w="10" w:type="dxa"/>
+              <w:right w:w="108" w:type="dxa"/>
             </w:tcMar>
             <w:vAlign w:val="center"/>
           </w:tcPr>
           <w:p>
             <w:pPr>
-              <w:pStyle w:val="Predeterminado"/>
+              <w:pStyle w:val="Standard"/>
+              <w:snapToGrid w:val="0"/>
+              <w:rPr>
+                <w:rFonts w:cs="Arial"/>
+                <w:b/>
+                <w:color w:val="000000"/>
+              </w:rPr>
             </w:pPr>
             <w:r>
               <w:rPr>
@@ -716,254 +892,14 @@
           </w:p>
           <w:p>
             <w:pPr>
-              <w:pStyle w:val="Predeterminado"/>
-            </w:pPr>
-            <w:r>
+              <w:pStyle w:val="Standard"/>
+              <w:snapToGrid w:val="0"/>
               <w:rPr>
                 <w:rFonts w:cs="Arial"/>
                 <w:i/>
                 <w:iCs/>
                 <w:color w:val="000000"/>
               </w:rPr>
-              <w:t xml:space="preserve">Desarrollado con la herramienta </w:t>
-            </w:r>
-            <w:bookmarkStart w:id="0" w:name="_GoBack"/>
-            <w:bookmarkEnd w:id="0"/>
-            <w:r>
-              <w:rPr>
-                <w:rFonts w:cs="Arial"/>
-                <w:i/>
-                <w:iCs/>
-                <w:color w:val="000000"/>
-              </w:rPr>
-              <w:t xml:space="preserve">PyCharm usando </w:t>
-            </w:r>
-            <w:proofErr w:type="spellStart"/>
-            <w:r>
-              <w:rPr>
-                <w:rFonts w:cs="Arial"/>
-                <w:i/>
-                <w:iCs/>
-                <w:color w:val="000000"/>
-              </w:rPr>
-              <w:t>python</w:t>
-            </w:r>
-            <w:proofErr w:type="spellEnd"/>
-            <w:r>
-              <w:rPr>
-                <w:rFonts w:cs="Arial"/>
-                <w:i/>
-                <w:iCs/>
-                <w:color w:val="000000"/>
-              </w:rPr>
-              <w:t xml:space="preserve"> y </w:t>
-            </w:r>
-            <w:proofErr w:type="spellStart"/>
-            <w:r>
-              <w:rPr>
-                <w:rFonts w:cs="Arial"/>
-                <w:i/>
-                <w:iCs/>
-                <w:color w:val="000000"/>
-              </w:rPr>
-              <w:t>Qt</w:t>
-            </w:r>
-            <w:proofErr w:type="spellEnd"/>
-          </w:p>
-          <w:p>
-            <w:pPr>
-              <w:pStyle w:val="Predeterminado"/>
-            </w:pPr>
-            <w:r>
-              <w:rPr>
-                <w:rFonts w:cs="Arial"/>
-                <w:i/>
-                <w:iCs/>
-                <w:color w:val="0000FF"/>
-              </w:rPr>
-              <w:t xml:space="preserve">Este componente se conecta con el </w:t>
-            </w:r>
-            <w:proofErr w:type="spellStart"/>
-            <w:r>
-              <w:rPr>
-                <w:rFonts w:cs="Arial"/>
-                <w:i/>
-                <w:iCs/>
-                <w:color w:val="0000FF"/>
-              </w:rPr>
-              <w:t>ListWidget</w:t>
-            </w:r>
-            <w:proofErr w:type="spellEnd"/>
-            <w:r>
-              <w:rPr>
-                <w:rFonts w:cs="Arial"/>
-                <w:i/>
-                <w:iCs/>
-                <w:color w:val="0000FF"/>
-              </w:rPr>
-              <w:t xml:space="preserve"> de mostrar los atributos. Cuando uno introduce en este componente una palabra el </w:t>
-            </w:r>
-            <w:proofErr w:type="spellStart"/>
-            <w:r>
-              <w:rPr>
-                <w:rFonts w:cs="Arial"/>
-                <w:i/>
-                <w:iCs/>
-                <w:color w:val="0000FF"/>
-              </w:rPr>
-              <w:t>ListWidget</w:t>
-            </w:r>
-            <w:proofErr w:type="spellEnd"/>
-            <w:r>
-              <w:rPr>
-                <w:rFonts w:cs="Arial"/>
-                <w:i/>
-                <w:iCs/>
-                <w:color w:val="0000FF"/>
-              </w:rPr>
-              <w:t xml:space="preserve"> de mostrar atributos muestra la descripción y otras cosas de esa </w:t>
-            </w:r>
-            <w:proofErr w:type="spellStart"/>
-            <w:r>
-              <w:rPr>
-                <w:rFonts w:cs="Arial"/>
-                <w:i/>
-                <w:iCs/>
-                <w:color w:val="0000FF"/>
-              </w:rPr>
-              <w:t>query</w:t>
-            </w:r>
-            <w:proofErr w:type="spellEnd"/>
-            <w:r>
-              <w:rPr>
-                <w:rFonts w:cs="Arial"/>
-                <w:i/>
-                <w:iCs/>
-                <w:color w:val="0000FF"/>
-              </w:rPr>
-              <w:t>.</w:t>
-            </w:r>
-          </w:p>
-        </w:tc>
-      </w:tr>
-      <w:tr>
-        <w:tc>
-          <w:tcPr>
-            <w:tcW w:w="9578" w:type="dxa"/>
-            <w:gridSpan w:val="3"/>
-            <w:tcBorders>
-              <w:left w:val="single" w:sz="4" w:space="0" w:color="FF00FF"/>
-              <w:bottom w:val="single" w:sz="4" w:space="0" w:color="FF00FF"/>
-              <w:right w:val="single" w:sz="4" w:space="0" w:color="FF00FF"/>
-            </w:tcBorders>
-            <w:shd w:val="clear" w:color="auto" w:fill="auto"/>
-            <w:tcMar>
-              <w:top w:w="0" w:type="dxa"/>
-              <w:left w:w="10" w:type="dxa"/>
-              <w:bottom w:w="0" w:type="dxa"/>
-              <w:right w:w="10" w:type="dxa"/>
-            </w:tcMar>
-            <w:vAlign w:val="center"/>
-          </w:tcPr>
-          <w:p>
-            <w:pPr>
-              <w:pStyle w:val="Predeterminado"/>
-              <w:spacing w:line="360" w:lineRule="auto"/>
-            </w:pPr>
-            <w:r>
-              <w:rPr>
-                <w:rFonts w:cs="Arial"/>
-                <w:b/>
-                <w:color w:val="000000"/>
-              </w:rPr>
-              <w:t xml:space="preserve">Prototipo de </w:t>
-            </w:r>
-            <w:proofErr w:type="spellStart"/>
-            <w:r>
-              <w:rPr>
-                <w:rFonts w:cs="Arial"/>
-                <w:b/>
-                <w:color w:val="000000"/>
-              </w:rPr>
-              <w:t>interfase</w:t>
-            </w:r>
-            <w:proofErr w:type="spellEnd"/>
-            <w:r>
-              <w:rPr>
-                <w:rFonts w:cs="Arial"/>
-                <w:b/>
-                <w:color w:val="000000"/>
-              </w:rPr>
-              <w:t>:</w:t>
-            </w:r>
-          </w:p>
-          <w:p>
-            <w:pPr>
-              <w:pStyle w:val="Predeterminado"/>
-              <w:spacing w:line="360" w:lineRule="auto"/>
-            </w:pPr>
-            <w:r>
-              <w:rPr>
-                <w:noProof/>
-                <w:lang w:eastAsia="es-ES"/>
-              </w:rPr>
-              <w:drawing>
-                <wp:inline distT="0" distB="0" distL="0" distR="0">
-                  <wp:extent cx="2115820" cy="3823335"/>
-                  <wp:effectExtent l="0" t="0" r="0" b="0"/>
-                  <wp:docPr id="1" name="Picture" descr="A description..."/>
-                  <wp:cNvGraphicFramePr>
-                    <a:graphicFrameLocks xmlns:a="http://schemas.openxmlformats.org/drawingml/2006/main" noChangeAspect="1"/>
-                  </wp:cNvGraphicFramePr>
-                  <a:graphic xmlns:a="http://schemas.openxmlformats.org/drawingml/2006/main">
-                    <a:graphicData uri="http://schemas.openxmlformats.org/drawingml/2006/picture">
-                      <pic:pic xmlns:pic="http://schemas.openxmlformats.org/drawingml/2006/picture">
-                        <pic:nvPicPr>
-                          <pic:cNvPr id="0" name="Picture" descr="A description..."/>
-                          <pic:cNvPicPr>
-                            <a:picLocks noChangeAspect="1" noChangeArrowheads="1"/>
-                          </pic:cNvPicPr>
-                        </pic:nvPicPr>
-                        <pic:blipFill>
-                          <a:blip r:embed="rId5"/>
-                          <a:srcRect/>
-                          <a:stretch>
-                            <a:fillRect/>
-                          </a:stretch>
-                        </pic:blipFill>
-                        <pic:spPr bwMode="auto">
-                          <a:xfrm>
-                            <a:off x="0" y="0"/>
-                            <a:ext cx="2115820" cy="3823335"/>
-                          </a:xfrm>
-                          <a:prstGeom prst="rect">
-                            <a:avLst/>
-                          </a:prstGeom>
-                          <a:noFill/>
-                          <a:ln w="9525">
-                            <a:noFill/>
-                            <a:miter lim="800000"/>
-                            <a:headEnd/>
-                            <a:tailEnd/>
-                          </a:ln>
-                        </pic:spPr>
-                      </pic:pic>
-                    </a:graphicData>
-                  </a:graphic>
-                </wp:inline>
-              </w:drawing>
-            </w:r>
-          </w:p>
-          <w:p>
-            <w:pPr>
-              <w:pStyle w:val="Predeterminado"/>
-              <w:spacing w:line="360" w:lineRule="auto"/>
-            </w:pPr>
-          </w:p>
-          <w:p>
-            <w:pPr>
-              <w:pStyle w:val="Predeterminado"/>
-              <w:spacing w:line="360" w:lineRule="auto"/>
             </w:pPr>
           </w:p>
         </w:tc>
@@ -971,70 +907,47 @@
       <w:tr>
         <w:tc>
           <w:tcPr>
-            <w:tcW w:w="9578" w:type="dxa"/>
+            <w:tcW w:w="9579" w:type="dxa"/>
             <w:gridSpan w:val="3"/>
             <w:tcBorders>
               <w:left w:val="single" w:sz="4" w:space="0" w:color="FF00FF"/>
               <w:bottom w:val="single" w:sz="4" w:space="0" w:color="FF00FF"/>
               <w:right w:val="single" w:sz="4" w:space="0" w:color="FF00FF"/>
             </w:tcBorders>
-            <w:shd w:val="clear" w:color="auto" w:fill="auto"/>
             <w:tcMar>
               <w:top w:w="0" w:type="dxa"/>
-              <w:left w:w="10" w:type="dxa"/>
+              <w:left w:w="108" w:type="dxa"/>
               <w:bottom w:w="0" w:type="dxa"/>
-              <w:right w:w="10" w:type="dxa"/>
+              <w:right w:w="108" w:type="dxa"/>
             </w:tcMar>
             <w:vAlign w:val="center"/>
           </w:tcPr>
           <w:p>
             <w:pPr>
-              <w:pStyle w:val="Predeterminado"/>
+              <w:pStyle w:val="Standard"/>
+              <w:snapToGrid w:val="0"/>
               <w:spacing w:line="360" w:lineRule="auto"/>
+              <w:rPr>
+                <w:rFonts w:cs="Arial"/>
+                <w:b/>
+                <w:color w:val="000000"/>
+              </w:rPr>
             </w:pPr>
             <w:r>
               <w:rPr>
+                <w:rFonts w:cs="Arial"/>
                 <w:b/>
-                <w:bCs/>
-                <w:color w:val="000000"/>
-              </w:rPr>
-              <w:t>Tareas de Ingeniería:</w:t>
-            </w:r>
-          </w:p>
-          <w:p>
-            <w:pPr>
-              <w:pStyle w:val="Predeterminado"/>
-              <w:numPr>
-                <w:ilvl w:val="0"/>
-                <w:numId w:val="2"/>
-              </w:numPr>
-            </w:pPr>
-            <w:r>
-              <w:rPr>
-                <w:rFonts w:cs="Arial"/>
-                <w:i/>
-                <w:iCs/>
-                <w:color w:val="000000"/>
-              </w:rPr>
-              <w:t>Tarea ingeniería 1</w:t>
-            </w:r>
-          </w:p>
-          <w:p>
-            <w:pPr>
-              <w:pStyle w:val="Predeterminado"/>
-              <w:numPr>
-                <w:ilvl w:val="0"/>
-                <w:numId w:val="2"/>
-              </w:numPr>
-            </w:pPr>
-            <w:r>
-              <w:rPr>
-                <w:rFonts w:cs="Arial"/>
-                <w:i/>
-                <w:iCs/>
-                <w:color w:val="000000"/>
-              </w:rPr>
-              <w:t>TI2</w:t>
+                <w:color w:val="000000"/>
+              </w:rPr>
+              <w:t>Prototipo de interfaz</w:t>
+            </w:r>
+            <w:r>
+              <w:rPr>
+                <w:rFonts w:cs="Arial"/>
+                <w:b/>
+                <w:color w:val="000000"/>
+              </w:rPr>
+              <w:t>:</w:t>
             </w:r>
           </w:p>
         </w:tc>
@@ -1042,173 +955,62 @@
       <w:tr>
         <w:tc>
           <w:tcPr>
-            <w:tcW w:w="9578" w:type="dxa"/>
+            <w:tcW w:w="9579" w:type="dxa"/>
             <w:gridSpan w:val="3"/>
             <w:tcBorders>
               <w:left w:val="single" w:sz="4" w:space="0" w:color="FF00FF"/>
               <w:bottom w:val="single" w:sz="4" w:space="0" w:color="FF00FF"/>
               <w:right w:val="single" w:sz="4" w:space="0" w:color="FF00FF"/>
             </w:tcBorders>
-            <w:shd w:val="clear" w:color="auto" w:fill="auto"/>
             <w:tcMar>
               <w:top w:w="0" w:type="dxa"/>
-              <w:left w:w="10" w:type="dxa"/>
+              <w:left w:w="108" w:type="dxa"/>
               <w:bottom w:w="0" w:type="dxa"/>
-              <w:right w:w="10" w:type="dxa"/>
+              <w:right w:w="108" w:type="dxa"/>
             </w:tcMar>
             <w:vAlign w:val="center"/>
           </w:tcPr>
           <w:p>
             <w:pPr>
-              <w:pStyle w:val="Predeterminado"/>
+              <w:pStyle w:val="Standard"/>
+              <w:snapToGrid w:val="0"/>
               <w:spacing w:line="360" w:lineRule="auto"/>
-            </w:pPr>
-            <w:r>
               <w:rPr>
                 <w:b/>
                 <w:bCs/>
                 <w:color w:val="000000"/>
               </w:rPr>
-              <w:t>Pruebas</w:t>
+            </w:pPr>
+            <w:r>
+              <w:rPr>
+                <w:b/>
+                <w:bCs/>
+                <w:color w:val="000000"/>
+              </w:rPr>
+              <w:t>Tareas de Ingeniería:</w:t>
             </w:r>
           </w:p>
           <w:p>
             <w:pPr>
-              <w:pStyle w:val="Predeterminado"/>
-              <w:numPr>
-                <w:ilvl w:val="0"/>
-                <w:numId w:val="3"/>
-              </w:numPr>
-              <w:spacing w:line="360" w:lineRule="auto"/>
-            </w:pPr>
-            <w:r>
+              <w:pStyle w:val="Standard"/>
+              <w:snapToGrid w:val="0"/>
               <w:rPr>
                 <w:rFonts w:cs="Arial"/>
                 <w:i/>
                 <w:iCs/>
                 <w:color w:val="000000"/>
               </w:rPr>
-              <w:lastRenderedPageBreak/>
-              <w:t>Pruebas de la TI1</w:t>
-            </w:r>
-          </w:p>
-          <w:p>
-            <w:pPr>
-              <w:pStyle w:val="Predeterminado"/>
-              <w:numPr>
-                <w:ilvl w:val="1"/>
-                <w:numId w:val="3"/>
-              </w:numPr>
-              <w:spacing w:line="360" w:lineRule="auto"/>
             </w:pPr>
-            <w:proofErr w:type="spellStart"/>
-            <w:r>
-              <w:rPr>
-                <w:rFonts w:cs="Arial"/>
-                <w:i/>
-                <w:iCs/>
-                <w:color w:val="000000"/>
-              </w:rPr>
-              <w:t>asdf</w:t>
-            </w:r>
-            <w:proofErr w:type="spellEnd"/>
-          </w:p>
-          <w:p>
-            <w:pPr>
-              <w:pStyle w:val="Predeterminado"/>
-              <w:numPr>
-                <w:ilvl w:val="1"/>
-                <w:numId w:val="3"/>
-              </w:numPr>
-              <w:spacing w:line="360" w:lineRule="auto"/>
-            </w:pPr>
-            <w:proofErr w:type="spellStart"/>
-            <w:r>
-              <w:rPr>
-                <w:rFonts w:cs="Arial"/>
-                <w:i/>
-                <w:iCs/>
-                <w:color w:val="000000"/>
-              </w:rPr>
-              <w:t>asdgfg</w:t>
-            </w:r>
-            <w:proofErr w:type="spellEnd"/>
-          </w:p>
-          <w:p>
-            <w:pPr>
-              <w:pStyle w:val="Predeterminado"/>
-              <w:numPr>
-                <w:ilvl w:val="0"/>
-                <w:numId w:val="3"/>
-              </w:numPr>
-              <w:spacing w:line="360" w:lineRule="auto"/>
-            </w:pPr>
-            <w:r>
-              <w:rPr>
-                <w:rFonts w:cs="Arial"/>
-                <w:i/>
-                <w:iCs/>
-                <w:color w:val="000000"/>
-              </w:rPr>
-              <w:t>Pruebas de la TI2</w:t>
-            </w:r>
-          </w:p>
-          <w:p>
-            <w:pPr>
-              <w:pStyle w:val="Predeterminado"/>
-              <w:numPr>
-                <w:ilvl w:val="1"/>
-                <w:numId w:val="3"/>
-              </w:numPr>
-              <w:spacing w:line="360" w:lineRule="auto"/>
-            </w:pPr>
-            <w:proofErr w:type="spellStart"/>
-            <w:r>
-              <w:rPr>
-                <w:rFonts w:cs="Arial"/>
-                <w:i/>
-                <w:iCs/>
-                <w:color w:val="000000"/>
-              </w:rPr>
-              <w:t>asdf</w:t>
-            </w:r>
-            <w:proofErr w:type="spellEnd"/>
-          </w:p>
-          <w:p>
-            <w:pPr>
-              <w:pStyle w:val="Predeterminado"/>
-              <w:numPr>
-                <w:ilvl w:val="1"/>
-                <w:numId w:val="3"/>
-              </w:numPr>
-              <w:spacing w:line="360" w:lineRule="auto"/>
-            </w:pPr>
-            <w:proofErr w:type="spellStart"/>
-            <w:r>
-              <w:rPr>
-                <w:rFonts w:cs="Arial"/>
-                <w:i/>
-                <w:iCs/>
-                <w:color w:val="000000"/>
-              </w:rPr>
-              <w:t>asdf</w:t>
-            </w:r>
-            <w:proofErr w:type="spellEnd"/>
           </w:p>
         </w:tc>
       </w:tr>
     </w:tbl>
-    <w:p>
-      <w:pPr>
-        <w:pStyle w:val="Predeterminado"/>
-      </w:pPr>
-    </w:p>
+    <w:p/>
     <w:sectPr>
       <w:pgSz w:w="12240" w:h="15840"/>
-      <w:pgMar w:top="1417" w:right="1701" w:bottom="1417" w:left="1701" w:header="0" w:footer="0" w:gutter="0"/>
-      <w:cols w:space="720"/>
-      <w:formProt w:val="0"/>
-      <w:docGrid w:linePitch="360" w:charSpace="8192"/>
+      <w:pgMar w:top="1417" w:right="1701" w:bottom="1417" w:left="1701" w:header="708" w:footer="708" w:gutter="0"/>
+      <w:cols w:space="708"/>
+      <w:docGrid w:linePitch="360"/>
     </w:sectPr>
   </w:body>
 </w:document>
@@ -1217,380 +1019,111 @@
 <file path=word/numbering.xml><?xml version="1.0" encoding="utf-8"?>
 <w:numbering xmlns:wpc="http://schemas.microsoft.com/office/word/2010/wordprocessingCanvas" xmlns:mc="http://schemas.openxmlformats.org/markup-compatibility/2006" xmlns:o="urn:schemas-microsoft-com:office:office" xmlns:r="http://schemas.openxmlformats.org/officeDocument/2006/relationships" xmlns:m="http://schemas.openxmlformats.org/officeDocument/2006/math" xmlns:v="urn:schemas-microsoft-com:vml" xmlns:wp14="http://schemas.microsoft.com/office/word/2010/wordprocessingDrawing" xmlns:wp="http://schemas.openxmlformats.org/drawingml/2006/wordprocessingDrawing" xmlns:w10="urn:schemas-microsoft-com:office:word" xmlns:w="http://schemas.openxmlformats.org/wordprocessingml/2006/main" xmlns:w14="http://schemas.microsoft.com/office/word/2010/wordml" xmlns:w15="http://schemas.microsoft.com/office/word/2012/wordml" xmlns:wpg="http://schemas.microsoft.com/office/word/2010/wordprocessingGroup" xmlns:wpi="http://schemas.microsoft.com/office/word/2010/wordprocessingInk" xmlns:wne="http://schemas.microsoft.com/office/word/2006/wordml" xmlns:wps="http://schemas.microsoft.com/office/word/2010/wordprocessingShape" mc:Ignorable="w14 w15 wp14">
   <w:abstractNum w:abstractNumId="0">
-    <w:nsid w:val="13C81E03"/>
+    <w:nsid w:val="4A601609"/>
     <w:multiLevelType w:val="multilevel"/>
-    <w:tmpl w:val="39FE2020"/>
+    <w:tmpl w:val="0B0885B4"/>
     <w:lvl w:ilvl="0">
-      <w:start w:val="1"/>
-      <w:numFmt w:val="decimal"/>
-      <w:lvlText w:val="%1."/>
+      <w:numFmt w:val="bullet"/>
+      <w:lvlText w:val="•"/>
       <w:lvlJc w:val="left"/>
       <w:pPr>
-        <w:tabs>
-          <w:tab w:val="num" w:pos="720"/>
-        </w:tabs>
         <w:ind w:left="720" w:hanging="360"/>
       </w:pPr>
+      <w:rPr>
+        <w:rFonts w:ascii="OpenSymbol" w:eastAsia="OpenSymbol" w:hAnsi="OpenSymbol" w:cs="OpenSymbol"/>
+      </w:rPr>
     </w:lvl>
     <w:lvl w:ilvl="1">
-      <w:start w:val="1"/>
-      <w:numFmt w:val="decimal"/>
-      <w:lvlText w:val="%2."/>
+      <w:numFmt w:val="bullet"/>
+      <w:lvlText w:val="◦"/>
       <w:lvlJc w:val="left"/>
       <w:pPr>
-        <w:tabs>
-          <w:tab w:val="num" w:pos="1080"/>
-        </w:tabs>
         <w:ind w:left="1080" w:hanging="360"/>
       </w:pPr>
+      <w:rPr>
+        <w:rFonts w:ascii="OpenSymbol" w:eastAsia="OpenSymbol" w:hAnsi="OpenSymbol" w:cs="OpenSymbol"/>
+      </w:rPr>
     </w:lvl>
     <w:lvl w:ilvl="2">
-      <w:start w:val="1"/>
-      <w:numFmt w:val="decimal"/>
-      <w:lvlText w:val="%3."/>
+      <w:numFmt w:val="bullet"/>
+      <w:lvlText w:val="▪"/>
       <w:lvlJc w:val="left"/>
       <w:pPr>
-        <w:tabs>
-          <w:tab w:val="num" w:pos="1440"/>
-        </w:tabs>
         <w:ind w:left="1440" w:hanging="360"/>
       </w:pPr>
+      <w:rPr>
+        <w:rFonts w:ascii="OpenSymbol" w:eastAsia="OpenSymbol" w:hAnsi="OpenSymbol" w:cs="OpenSymbol"/>
+      </w:rPr>
     </w:lvl>
     <w:lvl w:ilvl="3">
-      <w:start w:val="1"/>
-      <w:numFmt w:val="decimal"/>
-      <w:lvlText w:val="%4."/>
+      <w:numFmt w:val="bullet"/>
+      <w:lvlText w:val="•"/>
       <w:lvlJc w:val="left"/>
       <w:pPr>
-        <w:tabs>
-          <w:tab w:val="num" w:pos="1800"/>
-        </w:tabs>
-        <w:ind w:left="1800" w:hanging="360"/>
-      </w:pPr>
-    </w:lvl>
-    <w:lvl w:ilvl="4">
-      <w:start w:val="1"/>
-      <w:numFmt w:val="decimal"/>
-      <w:lvlText w:val="%5."/>
-      <w:lvlJc w:val="left"/>
-      <w:pPr>
-        <w:tabs>
-          <w:tab w:val="num" w:pos="2160"/>
-        </w:tabs>
-        <w:ind w:left="2160" w:hanging="360"/>
-      </w:pPr>
-    </w:lvl>
-    <w:lvl w:ilvl="5">
-      <w:start w:val="1"/>
-      <w:numFmt w:val="decimal"/>
-      <w:lvlText w:val="%6."/>
-      <w:lvlJc w:val="left"/>
-      <w:pPr>
-        <w:tabs>
-          <w:tab w:val="num" w:pos="2520"/>
-        </w:tabs>
-        <w:ind w:left="2520" w:hanging="360"/>
-      </w:pPr>
-    </w:lvl>
-    <w:lvl w:ilvl="6">
-      <w:start w:val="1"/>
-      <w:numFmt w:val="decimal"/>
-      <w:lvlText w:val="%7."/>
-      <w:lvlJc w:val="left"/>
-      <w:pPr>
-        <w:tabs>
-          <w:tab w:val="num" w:pos="2880"/>
-        </w:tabs>
-        <w:ind w:left="2880" w:hanging="360"/>
-      </w:pPr>
-    </w:lvl>
-    <w:lvl w:ilvl="7">
-      <w:start w:val="1"/>
-      <w:numFmt w:val="decimal"/>
-      <w:lvlText w:val="%8."/>
-      <w:lvlJc w:val="left"/>
-      <w:pPr>
-        <w:tabs>
-          <w:tab w:val="num" w:pos="3240"/>
-        </w:tabs>
-        <w:ind w:left="3240" w:hanging="360"/>
-      </w:pPr>
-    </w:lvl>
-    <w:lvl w:ilvl="8">
-      <w:start w:val="1"/>
-      <w:numFmt w:val="decimal"/>
-      <w:lvlText w:val="%9."/>
-      <w:lvlJc w:val="left"/>
-      <w:pPr>
-        <w:tabs>
-          <w:tab w:val="num" w:pos="3600"/>
-        </w:tabs>
-        <w:ind w:left="3600" w:hanging="360"/>
-      </w:pPr>
-    </w:lvl>
-  </w:abstractNum>
-  <w:abstractNum w:abstractNumId="1">
-    <w:nsid w:val="631F78E1"/>
-    <w:multiLevelType w:val="multilevel"/>
-    <w:tmpl w:val="21343DAE"/>
-    <w:lvl w:ilvl="0">
-      <w:start w:val="1"/>
-      <w:numFmt w:val="decimal"/>
-      <w:lvlText w:val=" %1."/>
-      <w:lvlJc w:val="left"/>
-      <w:pPr>
-        <w:tabs>
-          <w:tab w:val="num" w:pos="720"/>
-        </w:tabs>
-        <w:ind w:left="720" w:hanging="360"/>
-      </w:pPr>
-    </w:lvl>
-    <w:lvl w:ilvl="1">
-      <w:start w:val="1"/>
-      <w:numFmt w:val="decimal"/>
-      <w:lvlText w:val=" %1.%2."/>
-      <w:lvlJc w:val="left"/>
-      <w:pPr>
-        <w:tabs>
-          <w:tab w:val="num" w:pos="1080"/>
-        </w:tabs>
-        <w:ind w:left="1080" w:hanging="360"/>
-      </w:pPr>
-    </w:lvl>
-    <w:lvl w:ilvl="2">
-      <w:start w:val="1"/>
-      <w:numFmt w:val="lowerLetter"/>
-      <w:lvlText w:val=" %3)"/>
-      <w:lvlJc w:val="left"/>
-      <w:pPr>
-        <w:tabs>
-          <w:tab w:val="num" w:pos="1440"/>
-        </w:tabs>
-        <w:ind w:left="1440" w:hanging="360"/>
-      </w:pPr>
-    </w:lvl>
-    <w:lvl w:ilvl="3">
-      <w:start w:val="1"/>
-      <w:numFmt w:val="bullet"/>
-      <w:lvlText w:val=""/>
-      <w:lvlJc w:val="left"/>
-      <w:pPr>
-        <w:tabs>
-          <w:tab w:val="num" w:pos="1800"/>
-        </w:tabs>
         <w:ind w:left="1800" w:hanging="360"/>
       </w:pPr>
       <w:rPr>
-        <w:rFonts w:ascii="Symbol" w:hAnsi="Symbol" w:cs="Symbol" w:hint="default"/>
+        <w:rFonts w:ascii="OpenSymbol" w:eastAsia="OpenSymbol" w:hAnsi="OpenSymbol" w:cs="OpenSymbol"/>
       </w:rPr>
     </w:lvl>
     <w:lvl w:ilvl="4">
-      <w:start w:val="1"/>
       <w:numFmt w:val="bullet"/>
-      <w:lvlText w:val=""/>
+      <w:lvlText w:val="◦"/>
       <w:lvlJc w:val="left"/>
       <w:pPr>
-        <w:tabs>
-          <w:tab w:val="num" w:pos="2160"/>
-        </w:tabs>
         <w:ind w:left="2160" w:hanging="360"/>
       </w:pPr>
       <w:rPr>
-        <w:rFonts w:ascii="Symbol" w:hAnsi="Symbol" w:cs="Symbol" w:hint="default"/>
+        <w:rFonts w:ascii="OpenSymbol" w:eastAsia="OpenSymbol" w:hAnsi="OpenSymbol" w:cs="OpenSymbol"/>
       </w:rPr>
     </w:lvl>
     <w:lvl w:ilvl="5">
-      <w:start w:val="1"/>
       <w:numFmt w:val="bullet"/>
-      <w:lvlText w:val=""/>
+      <w:lvlText w:val="▪"/>
       <w:lvlJc w:val="left"/>
       <w:pPr>
-        <w:tabs>
-          <w:tab w:val="num" w:pos="2520"/>
-        </w:tabs>
         <w:ind w:left="2520" w:hanging="360"/>
       </w:pPr>
       <w:rPr>
-        <w:rFonts w:ascii="Symbol" w:hAnsi="Symbol" w:cs="Symbol" w:hint="default"/>
+        <w:rFonts w:ascii="OpenSymbol" w:eastAsia="OpenSymbol" w:hAnsi="OpenSymbol" w:cs="OpenSymbol"/>
       </w:rPr>
     </w:lvl>
     <w:lvl w:ilvl="6">
-      <w:start w:val="1"/>
       <w:numFmt w:val="bullet"/>
-      <w:lvlText w:val=""/>
+      <w:lvlText w:val="•"/>
       <w:lvlJc w:val="left"/>
       <w:pPr>
-        <w:tabs>
-          <w:tab w:val="num" w:pos="2880"/>
-        </w:tabs>
         <w:ind w:left="2880" w:hanging="360"/>
       </w:pPr>
       <w:rPr>
-        <w:rFonts w:ascii="Symbol" w:hAnsi="Symbol" w:cs="Symbol" w:hint="default"/>
+        <w:rFonts w:ascii="OpenSymbol" w:eastAsia="OpenSymbol" w:hAnsi="OpenSymbol" w:cs="OpenSymbol"/>
       </w:rPr>
     </w:lvl>
     <w:lvl w:ilvl="7">
-      <w:start w:val="1"/>
       <w:numFmt w:val="bullet"/>
-      <w:lvlText w:val=""/>
+      <w:lvlText w:val="◦"/>
       <w:lvlJc w:val="left"/>
       <w:pPr>
-        <w:tabs>
-          <w:tab w:val="num" w:pos="3240"/>
-        </w:tabs>
         <w:ind w:left="3240" w:hanging="360"/>
       </w:pPr>
       <w:rPr>
-        <w:rFonts w:ascii="Symbol" w:hAnsi="Symbol" w:cs="Symbol" w:hint="default"/>
+        <w:rFonts w:ascii="OpenSymbol" w:eastAsia="OpenSymbol" w:hAnsi="OpenSymbol" w:cs="OpenSymbol"/>
       </w:rPr>
     </w:lvl>
     <w:lvl w:ilvl="8">
-      <w:start w:val="1"/>
       <w:numFmt w:val="bullet"/>
-      <w:lvlText w:val=""/>
+      <w:lvlText w:val="▪"/>
       <w:lvlJc w:val="left"/>
       <w:pPr>
-        <w:tabs>
-          <w:tab w:val="num" w:pos="3600"/>
-        </w:tabs>
         <w:ind w:left="3600" w:hanging="360"/>
       </w:pPr>
       <w:rPr>
-        <w:rFonts w:ascii="Symbol" w:hAnsi="Symbol" w:cs="Symbol" w:hint="default"/>
+        <w:rFonts w:ascii="OpenSymbol" w:eastAsia="OpenSymbol" w:hAnsi="OpenSymbol" w:cs="OpenSymbol"/>
       </w:rPr>
     </w:lvl>
   </w:abstractNum>
-  <w:abstractNum w:abstractNumId="2">
-    <w:nsid w:val="75516DA5"/>
-    <w:multiLevelType w:val="multilevel"/>
-    <w:tmpl w:val="230A87A4"/>
-    <w:lvl w:ilvl="0">
-      <w:start w:val="1"/>
-      <w:numFmt w:val="none"/>
-      <w:suff w:val="nothing"/>
-      <w:lvlText w:val=""/>
-      <w:lvlJc w:val="left"/>
-      <w:pPr>
-        <w:tabs>
-          <w:tab w:val="num" w:pos="432"/>
-        </w:tabs>
-        <w:ind w:left="432" w:hanging="432"/>
-      </w:pPr>
-    </w:lvl>
-    <w:lvl w:ilvl="1">
-      <w:start w:val="1"/>
-      <w:numFmt w:val="none"/>
-      <w:pStyle w:val="Encabezado2"/>
-      <w:suff w:val="nothing"/>
-      <w:lvlText w:val=""/>
-      <w:lvlJc w:val="left"/>
-      <w:pPr>
-        <w:tabs>
-          <w:tab w:val="num" w:pos="576"/>
-        </w:tabs>
-        <w:ind w:left="576" w:hanging="576"/>
-      </w:pPr>
-    </w:lvl>
-    <w:lvl w:ilvl="2">
-      <w:start w:val="1"/>
-      <w:numFmt w:val="none"/>
-      <w:suff w:val="nothing"/>
-      <w:lvlText w:val=""/>
-      <w:lvlJc w:val="left"/>
-      <w:pPr>
-        <w:tabs>
-          <w:tab w:val="num" w:pos="720"/>
-        </w:tabs>
-        <w:ind w:left="720" w:hanging="720"/>
-      </w:pPr>
-    </w:lvl>
-    <w:lvl w:ilvl="3">
-      <w:start w:val="1"/>
-      <w:numFmt w:val="none"/>
-      <w:suff w:val="nothing"/>
-      <w:lvlText w:val=""/>
-      <w:lvlJc w:val="left"/>
-      <w:pPr>
-        <w:tabs>
-          <w:tab w:val="num" w:pos="864"/>
-        </w:tabs>
-        <w:ind w:left="864" w:hanging="864"/>
-      </w:pPr>
-    </w:lvl>
-    <w:lvl w:ilvl="4">
-      <w:start w:val="1"/>
-      <w:numFmt w:val="none"/>
-      <w:suff w:val="nothing"/>
-      <w:lvlText w:val=""/>
-      <w:lvlJc w:val="left"/>
-      <w:pPr>
-        <w:tabs>
-          <w:tab w:val="num" w:pos="1008"/>
-        </w:tabs>
-        <w:ind w:left="1008" w:hanging="1008"/>
-      </w:pPr>
-    </w:lvl>
-    <w:lvl w:ilvl="5">
-      <w:start w:val="1"/>
-      <w:numFmt w:val="none"/>
-      <w:suff w:val="nothing"/>
-      <w:lvlText w:val=""/>
-      <w:lvlJc w:val="left"/>
-      <w:pPr>
-        <w:tabs>
-          <w:tab w:val="num" w:pos="1152"/>
-        </w:tabs>
-        <w:ind w:left="1152" w:hanging="1152"/>
-      </w:pPr>
-    </w:lvl>
-    <w:lvl w:ilvl="6">
-      <w:start w:val="1"/>
-      <w:numFmt w:val="none"/>
-      <w:suff w:val="nothing"/>
-      <w:lvlText w:val=""/>
-      <w:lvlJc w:val="left"/>
-      <w:pPr>
-        <w:tabs>
-          <w:tab w:val="num" w:pos="1296"/>
-        </w:tabs>
-        <w:ind w:left="1296" w:hanging="1296"/>
-      </w:pPr>
-    </w:lvl>
-    <w:lvl w:ilvl="7">
-      <w:start w:val="1"/>
-      <w:numFmt w:val="none"/>
-      <w:suff w:val="nothing"/>
-      <w:lvlText w:val=""/>
-      <w:lvlJc w:val="left"/>
-      <w:pPr>
-        <w:tabs>
-          <w:tab w:val="num" w:pos="1440"/>
-        </w:tabs>
-        <w:ind w:left="1440" w:hanging="1440"/>
-      </w:pPr>
-    </w:lvl>
-    <w:lvl w:ilvl="8">
-      <w:start w:val="1"/>
-      <w:numFmt w:val="none"/>
-      <w:suff w:val="nothing"/>
-      <w:lvlText w:val=""/>
-      <w:lvlJc w:val="left"/>
-      <w:pPr>
-        <w:tabs>
-          <w:tab w:val="num" w:pos="1584"/>
-        </w:tabs>
-        <w:ind w:left="1584" w:hanging="1584"/>
-      </w:pPr>
-    </w:lvl>
-  </w:abstractNum>
   <w:num w:numId="1">
-    <w:abstractNumId w:val="2"/>
-  </w:num>
-  <w:num w:numId="2">
     <w:abstractNumId w:val="0"/>
-  </w:num>
-  <w:num w:numId="3">
-    <w:abstractNumId w:val="1"/>
   </w:num>
 </w:numbering>
 </file>
@@ -1600,10 +1133,10 @@
   <w:docDefaults>
     <w:rPrDefault>
       <w:rPr>
-        <w:rFonts w:asciiTheme="minorHAnsi" w:eastAsiaTheme="minorEastAsia" w:hAnsiTheme="minorHAnsi" w:cstheme="minorBidi"/>
+        <w:rFonts w:asciiTheme="minorHAnsi" w:eastAsiaTheme="minorHAnsi" w:hAnsiTheme="minorHAnsi" w:cstheme="minorBidi"/>
         <w:sz w:val="22"/>
         <w:szCs w:val="22"/>
-        <w:lang w:val="es-ES" w:eastAsia="es-ES" w:bidi="ar-SA"/>
+        <w:lang w:val="es-MX" w:eastAsia="en-US" w:bidi="ar-SA"/>
       </w:rPr>
     </w:rPrDefault>
     <w:pPrDefault>
@@ -1615,7 +1148,7 @@
   <w:latentStyles w:defLockedState="0" w:defUIPriority="99" w:defSemiHidden="0" w:defUnhideWhenUsed="0" w:defQFormat="0" w:count="371">
     <w:lsdException w:name="Normal" w:uiPriority="0" w:qFormat="1"/>
     <w:lsdException w:name="heading 1" w:uiPriority="9" w:qFormat="1"/>
-    <w:lsdException w:name="heading 2" w:semiHidden="1" w:uiPriority="9" w:unhideWhenUsed="1" w:qFormat="1"/>
+    <w:lsdException w:name="heading 2" w:semiHidden="1" w:uiPriority="0" w:unhideWhenUsed="1" w:qFormat="1"/>
     <w:lsdException w:name="heading 3" w:semiHidden="1" w:uiPriority="9" w:unhideWhenUsed="1" w:qFormat="1"/>
     <w:lsdException w:name="heading 4" w:semiHidden="1" w:uiPriority="9" w:unhideWhenUsed="1" w:qFormat="1"/>
     <w:lsdException w:name="heading 5" w:semiHidden="1" w:uiPriority="9" w:unhideWhenUsed="1" w:qFormat="1"/>
@@ -1644,7 +1177,7 @@
     <w:lsdException w:name="Normal Indent" w:semiHidden="1" w:unhideWhenUsed="1"/>
     <w:lsdException w:name="footnote text" w:semiHidden="1" w:unhideWhenUsed="1"/>
     <w:lsdException w:name="annotation text" w:semiHidden="1" w:unhideWhenUsed="1"/>
-    <w:lsdException w:name="header" w:semiHidden="1" w:unhideWhenUsed="1"/>
+    <w:lsdException w:name="header" w:semiHidden="1" w:uiPriority="0" w:unhideWhenUsed="1"/>
     <w:lsdException w:name="footer" w:semiHidden="1" w:unhideWhenUsed="1"/>
     <w:lsdException w:name="index heading" w:semiHidden="1" w:unhideWhenUsed="1"/>
     <w:lsdException w:name="caption" w:semiHidden="1" w:uiPriority="35" w:unhideWhenUsed="1" w:qFormat="1"/>
@@ -1988,6 +1521,42 @@
   <w:style w:type="paragraph" w:default="1" w:styleId="Normal">
     <w:name w:val="Normal"/>
     <w:qFormat/>
+    <w:rsid w:val="00A706B4"/>
+    <w:pPr>
+      <w:widowControl w:val="0"/>
+      <w:suppressAutoHyphens/>
+      <w:autoSpaceDN w:val="0"/>
+      <w:spacing w:after="0" w:line="240" w:lineRule="auto"/>
+      <w:textAlignment w:val="baseline"/>
+    </w:pPr>
+    <w:rPr>
+      <w:rFonts w:ascii="Nimbus Roman No9 L" w:eastAsia="DejaVu Sans" w:hAnsi="Nimbus Roman No9 L" w:cs="DejaVu Sans"/>
+      <w:kern w:val="3"/>
+      <w:sz w:val="24"/>
+      <w:szCs w:val="24"/>
+      <w:lang w:val="es-ES" w:eastAsia="es-MX"/>
+    </w:rPr>
+  </w:style>
+  <w:style w:type="paragraph" w:styleId="Ttulo2">
+    <w:name w:val="heading 2"/>
+    <w:basedOn w:val="Standard"/>
+    <w:next w:val="Standard"/>
+    <w:link w:val="Ttulo2Car"/>
+    <w:rsid w:val="00A706B4"/>
+    <w:pPr>
+      <w:keepNext/>
+      <w:spacing w:before="240" w:after="60"/>
+      <w:outlineLvl w:val="1"/>
+    </w:pPr>
+    <w:rPr>
+      <w:rFonts w:ascii="Arial" w:hAnsi="Arial" w:cs="Arial"/>
+      <w:b/>
+      <w:bCs/>
+      <w:iCs/>
+      <w:color w:val="000000"/>
+      <w:sz w:val="24"/>
+      <w:szCs w:val="28"/>
+    </w:rPr>
   </w:style>
   <w:style w:type="character" w:default="1" w:styleId="Fuentedeprrafopredeter">
     <w:name w:val="Default Paragraph Font"/>
@@ -2016,141 +1585,46 @@
     <w:semiHidden/>
     <w:unhideWhenUsed/>
   </w:style>
-  <w:style w:type="paragraph" w:customStyle="1" w:styleId="Predeterminado">
-    <w:name w:val="Predeterminado"/>
-    <w:pPr>
-      <w:widowControl w:val="0"/>
-      <w:tabs>
-        <w:tab w:val="left" w:pos="708"/>
-      </w:tabs>
-      <w:suppressAutoHyphens/>
-      <w:spacing w:after="0" w:line="100" w:lineRule="atLeast"/>
-      <w:textAlignment w:val="baseline"/>
-    </w:pPr>
-    <w:rPr>
-      <w:rFonts w:ascii="Liberation Sans" w:eastAsia="DejaVu Sans" w:hAnsi="Liberation Sans" w:cs="Times New Roman"/>
-      <w:sz w:val="20"/>
-      <w:szCs w:val="24"/>
-      <w:lang w:eastAsia="es-MX"/>
-    </w:rPr>
-  </w:style>
-  <w:style w:type="paragraph" w:customStyle="1" w:styleId="Encabezado2">
-    <w:name w:val="Encabezado 2"/>
-    <w:basedOn w:val="Predeterminado"/>
-    <w:next w:val="Cuerpodetexto"/>
-    <w:pPr>
-      <w:keepNext/>
-      <w:numPr>
-        <w:ilvl w:val="1"/>
-        <w:numId w:val="1"/>
-      </w:numPr>
-      <w:spacing w:before="240" w:after="60"/>
-      <w:outlineLvl w:val="1"/>
-    </w:pPr>
-    <w:rPr>
-      <w:rFonts w:ascii="Arial" w:hAnsi="Arial" w:cs="Arial"/>
-      <w:b/>
-      <w:bCs/>
-      <w:iCs/>
-      <w:color w:val="000000"/>
-      <w:sz w:val="24"/>
-      <w:szCs w:val="28"/>
-    </w:rPr>
-  </w:style>
   <w:style w:type="character" w:customStyle="1" w:styleId="Ttulo2Car">
     <w:name w:val="Título 2 Car"/>
     <w:basedOn w:val="Fuentedeprrafopredeter"/>
+    <w:link w:val="Ttulo2"/>
+    <w:rsid w:val="00A706B4"/>
     <w:rPr>
       <w:rFonts w:ascii="Arial" w:eastAsia="DejaVu Sans" w:hAnsi="Arial" w:cs="Arial"/>
       <w:b/>
       <w:bCs/>
       <w:iCs/>
       <w:color w:val="000000"/>
+      <w:kern w:val="3"/>
       <w:sz w:val="24"/>
       <w:szCs w:val="28"/>
       <w:lang w:eastAsia="es-MX"/>
     </w:rPr>
   </w:style>
-  <w:style w:type="character" w:customStyle="1" w:styleId="EncabezadoCar">
-    <w:name w:val="Encabezado Car"/>
-    <w:basedOn w:val="Fuentedeprrafopredeter"/>
+  <w:style w:type="paragraph" w:customStyle="1" w:styleId="Standard">
+    <w:name w:val="Standard"/>
+    <w:rsid w:val="00A706B4"/>
+    <w:pPr>
+      <w:widowControl w:val="0"/>
+      <w:suppressAutoHyphens/>
+      <w:autoSpaceDN w:val="0"/>
+      <w:spacing w:after="0" w:line="240" w:lineRule="auto"/>
+      <w:textAlignment w:val="baseline"/>
+    </w:pPr>
     <w:rPr>
       <w:rFonts w:ascii="Liberation Sans" w:eastAsia="DejaVu Sans" w:hAnsi="Liberation Sans" w:cs="Times New Roman"/>
+      <w:kern w:val="3"/>
       <w:sz w:val="20"/>
       <w:szCs w:val="24"/>
       <w:lang w:eastAsia="es-MX"/>
     </w:rPr>
   </w:style>
-  <w:style w:type="character" w:customStyle="1" w:styleId="ListLabel1">
-    <w:name w:val="ListLabel 1"/>
-    <w:rPr>
-      <w:rFonts w:eastAsia="OpenSymbol" w:cs="OpenSymbol"/>
-    </w:rPr>
-  </w:style>
-  <w:style w:type="character" w:customStyle="1" w:styleId="Smbolosdenumeracin">
-    <w:name w:val="Símbolos de numeración"/>
-  </w:style>
-  <w:style w:type="character" w:customStyle="1" w:styleId="Vietas">
-    <w:name w:val="Viñetas"/>
-    <w:rPr>
-      <w:rFonts w:ascii="OpenSymbol" w:eastAsia="OpenSymbol" w:hAnsi="OpenSymbol" w:cs="OpenSymbol"/>
-    </w:rPr>
-  </w:style>
   <w:style w:type="paragraph" w:styleId="Encabezado">
     <w:name w:val="header"/>
-    <w:basedOn w:val="Predeterminado"/>
-    <w:next w:val="Cuerpodetexto"/>
-    <w:pPr>
-      <w:keepNext/>
-      <w:spacing w:before="240" w:after="120"/>
-    </w:pPr>
-    <w:rPr>
-      <w:rFonts w:ascii="Nimbus Sans L;Arial" w:eastAsia="WenQuanYi Micro Hei" w:hAnsi="Nimbus Sans L;Arial" w:cs="FreeSans"/>
-      <w:sz w:val="28"/>
-      <w:szCs w:val="28"/>
-    </w:rPr>
-  </w:style>
-  <w:style w:type="paragraph" w:customStyle="1" w:styleId="Cuerpodetexto">
-    <w:name w:val="Cuerpo de texto"/>
-    <w:basedOn w:val="Predeterminado"/>
-    <w:pPr>
-      <w:spacing w:after="120"/>
-    </w:pPr>
-  </w:style>
-  <w:style w:type="paragraph" w:styleId="Lista">
-    <w:name w:val="List"/>
-    <w:basedOn w:val="Cuerpodetexto"/>
-    <w:rPr>
-      <w:rFonts w:ascii="Arial" w:hAnsi="Arial" w:cs="FreeSans"/>
-    </w:rPr>
-  </w:style>
-  <w:style w:type="paragraph" w:customStyle="1" w:styleId="Etiqueta">
-    <w:name w:val="Etiqueta"/>
-    <w:basedOn w:val="Predeterminado"/>
-    <w:pPr>
-      <w:suppressLineNumbers/>
-      <w:spacing w:before="120" w:after="120"/>
-    </w:pPr>
-    <w:rPr>
-      <w:rFonts w:ascii="Arial" w:hAnsi="Arial" w:cs="FreeSans"/>
-      <w:i/>
-      <w:iCs/>
-      <w:sz w:val="24"/>
-    </w:rPr>
-  </w:style>
-  <w:style w:type="paragraph" w:customStyle="1" w:styleId="ndice">
-    <w:name w:val="Índice"/>
-    <w:basedOn w:val="Predeterminado"/>
-    <w:pPr>
-      <w:suppressLineNumbers/>
-    </w:pPr>
-    <w:rPr>
-      <w:rFonts w:ascii="Arial" w:hAnsi="Arial" w:cs="FreeSans"/>
-    </w:rPr>
-  </w:style>
-  <w:style w:type="paragraph" w:customStyle="1" w:styleId="Encabezamiento">
-    <w:name w:val="Encabezamiento"/>
-    <w:basedOn w:val="Predeterminado"/>
+    <w:basedOn w:val="Standard"/>
+    <w:link w:val="EncabezadoCar"/>
+    <w:rsid w:val="00A706B4"/>
     <w:pPr>
       <w:suppressLineNumbers/>
       <w:tabs>
@@ -2158,6 +1632,119 @@
         <w:tab w:val="right" w:pos="9972"/>
       </w:tabs>
     </w:pPr>
+  </w:style>
+  <w:style w:type="character" w:customStyle="1" w:styleId="EncabezadoCar">
+    <w:name w:val="Encabezado Car"/>
+    <w:basedOn w:val="Fuentedeprrafopredeter"/>
+    <w:link w:val="Encabezado"/>
+    <w:rsid w:val="00A706B4"/>
+    <w:rPr>
+      <w:rFonts w:ascii="Liberation Sans" w:eastAsia="DejaVu Sans" w:hAnsi="Liberation Sans" w:cs="Times New Roman"/>
+      <w:kern w:val="3"/>
+      <w:sz w:val="20"/>
+      <w:szCs w:val="24"/>
+      <w:lang w:eastAsia="es-MX"/>
+    </w:rPr>
+  </w:style>
+  <w:style w:type="paragraph" w:styleId="Textodeglobo">
+    <w:name w:val="Balloon Text"/>
+    <w:basedOn w:val="Normal"/>
+    <w:link w:val="TextodegloboCar"/>
+    <w:uiPriority w:val="99"/>
+    <w:semiHidden/>
+    <w:unhideWhenUsed/>
+    <w:rsid w:val="009E7F19"/>
+    <w:rPr>
+      <w:rFonts w:ascii="Segoe UI" w:hAnsi="Segoe UI" w:cs="Segoe UI"/>
+      <w:sz w:val="18"/>
+      <w:szCs w:val="18"/>
+    </w:rPr>
+  </w:style>
+  <w:style w:type="character" w:customStyle="1" w:styleId="TextodegloboCar">
+    <w:name w:val="Texto de globo Car"/>
+    <w:basedOn w:val="Fuentedeprrafopredeter"/>
+    <w:link w:val="Textodeglobo"/>
+    <w:uiPriority w:val="99"/>
+    <w:semiHidden/>
+    <w:rsid w:val="009E7F19"/>
+    <w:rPr>
+      <w:rFonts w:ascii="Segoe UI" w:eastAsia="DejaVu Sans" w:hAnsi="Segoe UI" w:cs="Segoe UI"/>
+      <w:kern w:val="3"/>
+      <w:sz w:val="18"/>
+      <w:szCs w:val="18"/>
+      <w:lang w:val="es-ES" w:eastAsia="es-MX"/>
+    </w:rPr>
+  </w:style>
+  <w:style w:type="character" w:styleId="Refdecomentario">
+    <w:name w:val="annotation reference"/>
+    <w:basedOn w:val="Fuentedeprrafopredeter"/>
+    <w:uiPriority w:val="99"/>
+    <w:semiHidden/>
+    <w:unhideWhenUsed/>
+    <w:rsid w:val="009E7F19"/>
+    <w:rPr>
+      <w:sz w:val="16"/>
+      <w:szCs w:val="16"/>
+    </w:rPr>
+  </w:style>
+  <w:style w:type="paragraph" w:styleId="Textocomentario">
+    <w:name w:val="annotation text"/>
+    <w:basedOn w:val="Normal"/>
+    <w:link w:val="TextocomentarioCar"/>
+    <w:uiPriority w:val="99"/>
+    <w:semiHidden/>
+    <w:unhideWhenUsed/>
+    <w:rsid w:val="009E7F19"/>
+    <w:rPr>
+      <w:sz w:val="20"/>
+      <w:szCs w:val="20"/>
+    </w:rPr>
+  </w:style>
+  <w:style w:type="character" w:customStyle="1" w:styleId="TextocomentarioCar">
+    <w:name w:val="Texto comentario Car"/>
+    <w:basedOn w:val="Fuentedeprrafopredeter"/>
+    <w:link w:val="Textocomentario"/>
+    <w:uiPriority w:val="99"/>
+    <w:semiHidden/>
+    <w:rsid w:val="009E7F19"/>
+    <w:rPr>
+      <w:rFonts w:ascii="Nimbus Roman No9 L" w:eastAsia="DejaVu Sans" w:hAnsi="Nimbus Roman No9 L" w:cs="DejaVu Sans"/>
+      <w:kern w:val="3"/>
+      <w:sz w:val="20"/>
+      <w:szCs w:val="20"/>
+      <w:lang w:val="es-ES" w:eastAsia="es-MX"/>
+    </w:rPr>
+  </w:style>
+  <w:style w:type="paragraph" w:styleId="Asuntodelcomentario">
+    <w:name w:val="annotation subject"/>
+    <w:basedOn w:val="Textocomentario"/>
+    <w:next w:val="Textocomentario"/>
+    <w:link w:val="AsuntodelcomentarioCar"/>
+    <w:uiPriority w:val="99"/>
+    <w:semiHidden/>
+    <w:unhideWhenUsed/>
+    <w:rsid w:val="009E7F19"/>
+    <w:rPr>
+      <w:b/>
+      <w:bCs/>
+    </w:rPr>
+  </w:style>
+  <w:style w:type="character" w:customStyle="1" w:styleId="AsuntodelcomentarioCar">
+    <w:name w:val="Asunto del comentario Car"/>
+    <w:basedOn w:val="TextocomentarioCar"/>
+    <w:link w:val="Asuntodelcomentario"/>
+    <w:uiPriority w:val="99"/>
+    <w:semiHidden/>
+    <w:rsid w:val="009E7F19"/>
+    <w:rPr>
+      <w:rFonts w:ascii="Nimbus Roman No9 L" w:eastAsia="DejaVu Sans" w:hAnsi="Nimbus Roman No9 L" w:cs="DejaVu Sans"/>
+      <w:b/>
+      <w:bCs/>
+      <w:kern w:val="3"/>
+      <w:sz w:val="20"/>
+      <w:szCs w:val="20"/>
+      <w:lang w:val="es-ES" w:eastAsia="es-MX"/>
+    </w:rPr>
   </w:style>
 </w:styles>
 </file>

</xml_diff>

<commit_message>
agregue cosas necesarias para las HU y hise las 2 primeras HU
</commit_message>
<xml_diff>
--- a/doc/1.1_Ingenieria/1.1_Requisitos/01_HU.docx
+++ b/doc/1.1_Ingenieria/1.1_Requisitos/01_HU.docx
@@ -82,7 +82,7 @@
           <w:bCs w:val="0"/>
           <w:sz w:val="20"/>
         </w:rPr>
-        <w:t>-ES para QtNLP-</w:t>
+        <w:t xml:space="preserve">-ES para </w:t>
       </w:r>
       <w:proofErr w:type="spellStart"/>
       <w:r>
@@ -92,7 +92,7 @@
           <w:bCs w:val="0"/>
           <w:sz w:val="20"/>
         </w:rPr>
-        <w:t>Wordnet</w:t>
+        <w:t>QtNLP-Wordnet</w:t>
       </w:r>
       <w:proofErr w:type="spellEnd"/>
       <w:r>
@@ -216,15 +216,7 @@
                 <w:iCs/>
                 <w:color w:val="000000"/>
               </w:rPr>
-              <w:t>6</w:t>
-            </w:r>
-            <w:r>
-              <w:rPr>
-                <w:i/>
-                <w:iCs/>
-                <w:color w:val="000000"/>
-              </w:rPr>
-              <w:t xml:space="preserve"> </w:t>
+              <w:t>1</w:t>
             </w:r>
           </w:p>
         </w:tc>
@@ -284,12 +276,21 @@
               </w:rPr>
               <w:t xml:space="preserve"> de los </w:t>
             </w:r>
-            <w:r>
-              <w:rPr>
-                <w:rFonts w:cs="Arial"/>
-                <w:color w:val="000000"/>
-              </w:rPr>
-              <w:t xml:space="preserve">TXT </w:t>
+            <w:proofErr w:type="spellStart"/>
+            <w:r>
+              <w:rPr>
+                <w:rFonts w:cs="Arial"/>
+                <w:color w:val="000000"/>
+              </w:rPr>
+              <w:t>XMLs</w:t>
+            </w:r>
+            <w:proofErr w:type="spellEnd"/>
+            <w:r>
+              <w:rPr>
+                <w:rFonts w:cs="Arial"/>
+                <w:color w:val="000000"/>
+              </w:rPr>
+              <w:t xml:space="preserve"> </w:t>
             </w:r>
             <w:r>
               <w:rPr>
@@ -319,23 +320,7 @@
                 <w:rFonts w:cs="Arial"/>
                 <w:color w:val="000000"/>
               </w:rPr>
-              <w:t xml:space="preserve"> </w:t>
-            </w:r>
-            <w:r>
-              <w:rPr>
-                <w:rFonts w:cs="Arial"/>
-                <w:color w:val="000000"/>
-              </w:rPr>
-              <w:t>a SQLite</w:t>
-            </w:r>
-            <w:bookmarkStart w:id="1" w:name="_GoBack"/>
-            <w:bookmarkEnd w:id="1"/>
-            <w:r>
-              <w:rPr>
-                <w:rFonts w:cs="Arial"/>
-                <w:color w:val="000000"/>
-              </w:rPr>
-              <w:t xml:space="preserve"> para QtNLP-</w:t>
+              <w:t xml:space="preserve"> a </w:t>
             </w:r>
             <w:proofErr w:type="spellStart"/>
             <w:r>
@@ -343,7 +328,23 @@
                 <w:rFonts w:cs="Arial"/>
                 <w:color w:val="000000"/>
               </w:rPr>
-              <w:t>Wordnet</w:t>
+              <w:t>SQLite</w:t>
+            </w:r>
+            <w:proofErr w:type="spellEnd"/>
+            <w:r>
+              <w:rPr>
+                <w:rFonts w:cs="Arial"/>
+                <w:color w:val="000000"/>
+              </w:rPr>
+              <w:t xml:space="preserve"> para </w:t>
+            </w:r>
+            <w:proofErr w:type="spellStart"/>
+            <w:r>
+              <w:rPr>
+                <w:rFonts w:cs="Arial"/>
+                <w:color w:val="000000"/>
+              </w:rPr>
+              <w:t>QtNLP-Wordnet</w:t>
             </w:r>
             <w:proofErr w:type="spellEnd"/>
             <w:r>
@@ -391,6 +392,14 @@
               </w:rPr>
               <w:t>Modificación de Historia de Usuario Número:</w:t>
             </w:r>
+            <w:r>
+              <w:rPr>
+                <w:rFonts w:cs="Arial"/>
+                <w:b/>
+                <w:color w:val="000000"/>
+              </w:rPr>
+              <w:t xml:space="preserve"> 5</w:t>
+            </w:r>
           </w:p>
         </w:tc>
       </w:tr>
@@ -493,7 +502,7 @@
                 <w:iCs/>
                 <w:color w:val="000000"/>
               </w:rPr>
-              <w:t>6</w:t>
+              <w:t>1</w:t>
             </w:r>
           </w:p>
         </w:tc>
@@ -607,7 +616,7 @@
                 <w:iCs/>
                 <w:color w:val="000000"/>
               </w:rPr>
-              <w:t>Media</w:t>
+              <w:t>Muy Alta</w:t>
             </w:r>
           </w:p>
         </w:tc>
@@ -649,7 +658,7 @@
                 <w:iCs/>
                 <w:color w:val="000000"/>
               </w:rPr>
-              <w:t xml:space="preserve"> 1</w:t>
+              <w:t xml:space="preserve"> 2</w:t>
             </w:r>
           </w:p>
         </w:tc>
@@ -830,7 +839,23 @@
                 <w:iCs/>
                 <w:color w:val="000000"/>
               </w:rPr>
-              <w:t xml:space="preserve"> –ING los cuales se encuentran en TXT al gestor de base de datos </w:t>
+              <w:t>–</w:t>
+            </w:r>
+            <w:r>
+              <w:rPr>
+                <w:i/>
+                <w:iCs/>
+                <w:color w:val="000000"/>
+              </w:rPr>
+              <w:t>ES</w:t>
+            </w:r>
+            <w:r>
+              <w:rPr>
+                <w:i/>
+                <w:iCs/>
+                <w:color w:val="000000"/>
+              </w:rPr>
+              <w:t xml:space="preserve"> los cuales se encuentran en </w:t>
             </w:r>
             <w:proofErr w:type="spellStart"/>
             <w:r>
@@ -839,6 +864,24 @@
                 <w:iCs/>
                 <w:color w:val="000000"/>
               </w:rPr>
+              <w:t>XMLs</w:t>
+            </w:r>
+            <w:proofErr w:type="spellEnd"/>
+            <w:r>
+              <w:rPr>
+                <w:i/>
+                <w:iCs/>
+                <w:color w:val="000000"/>
+              </w:rPr>
+              <w:t xml:space="preserve"> al gestor de base de datos </w:t>
+            </w:r>
+            <w:proofErr w:type="spellStart"/>
+            <w:r>
+              <w:rPr>
+                <w:i/>
+                <w:iCs/>
+                <w:color w:val="000000"/>
+              </w:rPr>
               <w:t>SQLite</w:t>
             </w:r>
             <w:proofErr w:type="spellEnd"/>
@@ -849,6 +892,14 @@
                 <w:color w:val="000000"/>
               </w:rPr>
               <w:t xml:space="preserve"> para poder gestionar las palabras</w:t>
+            </w:r>
+            <w:r>
+              <w:rPr>
+                <w:i/>
+                <w:iCs/>
+                <w:color w:val="000000"/>
+              </w:rPr>
+              <w:t>.</w:t>
             </w:r>
           </w:p>
         </w:tc>
@@ -889,6 +940,336 @@
               </w:rPr>
               <w:t>Observaciones:</w:t>
             </w:r>
+          </w:p>
+          <w:p>
+            <w:pPr>
+              <w:pStyle w:val="Standard"/>
+              <w:numPr>
+                <w:ilvl w:val="0"/>
+                <w:numId w:val="2"/>
+              </w:numPr>
+              <w:snapToGrid w:val="0"/>
+              <w:rPr>
+                <w:rFonts w:cs="Arial"/>
+                <w:i/>
+                <w:color w:val="000000"/>
+              </w:rPr>
+            </w:pPr>
+            <w:r>
+              <w:rPr>
+                <w:rFonts w:cs="Arial"/>
+                <w:i/>
+                <w:color w:val="000000"/>
+              </w:rPr>
+              <w:t>Se</w:t>
+            </w:r>
+            <w:r>
+              <w:rPr>
+                <w:rFonts w:cs="Arial"/>
+                <w:i/>
+                <w:color w:val="000000"/>
+              </w:rPr>
+              <w:t xml:space="preserve"> utilizó la documentación de la biblioteca</w:t>
+            </w:r>
+            <w:r>
+              <w:rPr>
+                <w:rFonts w:cs="Arial"/>
+                <w:i/>
+                <w:color w:val="000000"/>
+              </w:rPr>
+              <w:t xml:space="preserve"> </w:t>
+            </w:r>
+            <w:hyperlink r:id="rId5" w:history="1">
+              <w:proofErr w:type="spellStart"/>
+              <w:r>
+                <w:rPr>
+                  <w:rStyle w:val="Hipervnculo"/>
+                  <w:rFonts w:cs="Arial"/>
+                  <w:i/>
+                </w:rPr>
+                <w:t>px</w:t>
+              </w:r>
+              <w:r>
+                <w:rPr>
+                  <w:rStyle w:val="Hipervnculo"/>
+                  <w:rFonts w:cs="Arial"/>
+                  <w:i/>
+                </w:rPr>
+                <w:t>d</w:t>
+              </w:r>
+              <w:r>
+                <w:rPr>
+                  <w:rStyle w:val="Hipervnculo"/>
+                  <w:rFonts w:cs="Arial"/>
+                  <w:i/>
+                </w:rPr>
+                <w:t>om</w:t>
+              </w:r>
+              <w:proofErr w:type="spellEnd"/>
+            </w:hyperlink>
+            <w:r>
+              <w:rPr>
+                <w:rFonts w:cs="Arial"/>
+                <w:i/>
+                <w:color w:val="000000"/>
+              </w:rPr>
+              <w:t xml:space="preserve"> la cual es la utilizada para el tratamiento con </w:t>
+            </w:r>
+            <w:proofErr w:type="spellStart"/>
+            <w:r>
+              <w:rPr>
+                <w:rFonts w:cs="Arial"/>
+                <w:i/>
+                <w:color w:val="000000"/>
+              </w:rPr>
+              <w:t>XMLs</w:t>
+            </w:r>
+            <w:proofErr w:type="spellEnd"/>
+            <w:r>
+              <w:rPr>
+                <w:rFonts w:cs="Arial"/>
+                <w:i/>
+                <w:color w:val="000000"/>
+              </w:rPr>
+              <w:t xml:space="preserve"> en </w:t>
+            </w:r>
+            <w:proofErr w:type="spellStart"/>
+            <w:r>
+              <w:rPr>
+                <w:rFonts w:cs="Arial"/>
+                <w:i/>
+                <w:color w:val="000000"/>
+              </w:rPr>
+              <w:t>QtNLP</w:t>
+            </w:r>
+            <w:proofErr w:type="spellEnd"/>
+            <w:r>
+              <w:rPr>
+                <w:rFonts w:cs="Arial"/>
+                <w:i/>
+                <w:color w:val="000000"/>
+              </w:rPr>
+              <w:t>.</w:t>
+            </w:r>
+          </w:p>
+          <w:p>
+            <w:pPr>
+              <w:pStyle w:val="Standard"/>
+              <w:numPr>
+                <w:ilvl w:val="0"/>
+                <w:numId w:val="2"/>
+              </w:numPr>
+              <w:snapToGrid w:val="0"/>
+              <w:rPr>
+                <w:rFonts w:cs="Arial"/>
+                <w:i/>
+                <w:color w:val="000000"/>
+              </w:rPr>
+            </w:pPr>
+            <w:r>
+              <w:rPr>
+                <w:rFonts w:cs="Arial"/>
+                <w:i/>
+                <w:color w:val="000000"/>
+              </w:rPr>
+              <w:t>Se</w:t>
+            </w:r>
+            <w:r>
+              <w:rPr>
+                <w:rFonts w:cs="Arial"/>
+                <w:i/>
+                <w:color w:val="000000"/>
+              </w:rPr>
+              <w:t xml:space="preserve"> utiliza </w:t>
+            </w:r>
+            <w:proofErr w:type="spellStart"/>
+            <w:r>
+              <w:rPr>
+                <w:rFonts w:cs="Arial"/>
+                <w:i/>
+                <w:color w:val="000000"/>
+              </w:rPr>
+              <w:t>SQLite</w:t>
+            </w:r>
+            <w:proofErr w:type="spellEnd"/>
+            <w:r>
+              <w:rPr>
+                <w:rFonts w:cs="Arial"/>
+                <w:i/>
+                <w:color w:val="000000"/>
+              </w:rPr>
+              <w:t xml:space="preserve"> porque está en el </w:t>
+            </w:r>
+            <w:proofErr w:type="spellStart"/>
+            <w:r>
+              <w:rPr>
+                <w:rFonts w:cs="Arial"/>
+                <w:i/>
+                <w:color w:val="000000"/>
+              </w:rPr>
+              <w:t>c</w:t>
+            </w:r>
+            <w:bookmarkStart w:id="1" w:name="_GoBack"/>
+            <w:bookmarkEnd w:id="1"/>
+            <w:r>
+              <w:rPr>
+                <w:rFonts w:cs="Arial"/>
+                <w:i/>
+                <w:color w:val="000000"/>
+              </w:rPr>
+              <w:t>ore</w:t>
+            </w:r>
+            <w:proofErr w:type="spellEnd"/>
+            <w:r>
+              <w:rPr>
+                <w:rFonts w:cs="Arial"/>
+                <w:i/>
+                <w:color w:val="000000"/>
+              </w:rPr>
+              <w:t xml:space="preserve"> de </w:t>
+            </w:r>
+            <w:proofErr w:type="spellStart"/>
+            <w:r>
+              <w:rPr>
+                <w:rFonts w:cs="Arial"/>
+                <w:i/>
+                <w:color w:val="000000"/>
+              </w:rPr>
+              <w:t>python</w:t>
+            </w:r>
+            <w:proofErr w:type="spellEnd"/>
+            <w:r>
+              <w:rPr>
+                <w:rFonts w:cs="Arial"/>
+                <w:i/>
+                <w:color w:val="000000"/>
+              </w:rPr>
+              <w:t xml:space="preserve"> y es portable para Windows y Linux (cumple un RNF) </w:t>
+            </w:r>
+          </w:p>
+          <w:p>
+            <w:pPr>
+              <w:pStyle w:val="Standard"/>
+              <w:numPr>
+                <w:ilvl w:val="0"/>
+                <w:numId w:val="2"/>
+              </w:numPr>
+              <w:snapToGrid w:val="0"/>
+              <w:rPr>
+                <w:rFonts w:cs="Arial"/>
+                <w:i/>
+                <w:color w:val="000000"/>
+              </w:rPr>
+            </w:pPr>
+            <w:r>
+              <w:rPr>
+                <w:rFonts w:cs="Arial"/>
+                <w:i/>
+                <w:color w:val="000000"/>
+              </w:rPr>
+              <w:t>Se decidió d</w:t>
+            </w:r>
+            <w:r>
+              <w:rPr>
+                <w:rFonts w:cs="Arial"/>
+                <w:i/>
+                <w:color w:val="000000"/>
+              </w:rPr>
+              <w:t xml:space="preserve">escartar esta HU ya que los </w:t>
+            </w:r>
+            <w:proofErr w:type="spellStart"/>
+            <w:r>
+              <w:rPr>
+                <w:rFonts w:cs="Arial"/>
+                <w:i/>
+                <w:color w:val="000000"/>
+              </w:rPr>
+              <w:t>XMLs</w:t>
+            </w:r>
+            <w:proofErr w:type="spellEnd"/>
+            <w:r>
+              <w:rPr>
+                <w:rFonts w:cs="Arial"/>
+                <w:i/>
+                <w:color w:val="000000"/>
+              </w:rPr>
+              <w:t xml:space="preserve"> eran muy difíciles de procesar</w:t>
+            </w:r>
+            <w:r>
+              <w:rPr>
+                <w:rFonts w:cs="Arial"/>
+                <w:i/>
+                <w:color w:val="000000"/>
+              </w:rPr>
+              <w:t xml:space="preserve"> además </w:t>
+            </w:r>
+            <w:r>
+              <w:rPr>
+                <w:rFonts w:cs="Arial"/>
+                <w:i/>
+                <w:color w:val="000000"/>
+              </w:rPr>
+              <w:t>de que no se encontró información de la relación de los mismos</w:t>
+            </w:r>
+            <w:r>
+              <w:rPr>
+                <w:rFonts w:cs="Arial"/>
+                <w:i/>
+                <w:color w:val="000000"/>
+              </w:rPr>
+              <w:t xml:space="preserve"> ni se pudo descifrar la misma.</w:t>
+            </w:r>
+            <w:r>
+              <w:rPr>
+                <w:rFonts w:cs="Arial"/>
+                <w:i/>
+                <w:color w:val="000000"/>
+              </w:rPr>
+              <w:t xml:space="preserve"> </w:t>
+            </w:r>
+            <w:r>
+              <w:rPr>
+                <w:rFonts w:cs="Arial"/>
+                <w:i/>
+                <w:color w:val="000000"/>
+              </w:rPr>
+              <w:t xml:space="preserve"> </w:t>
+            </w:r>
+            <w:r>
+              <w:rPr>
+                <w:rFonts w:cs="Arial"/>
+                <w:i/>
+                <w:color w:val="000000"/>
+              </w:rPr>
+              <w:t xml:space="preserve">   </w:t>
+            </w:r>
+            <w:r>
+              <w:rPr>
+                <w:rFonts w:cs="Arial"/>
+                <w:i/>
+                <w:color w:val="000000"/>
+              </w:rPr>
+              <w:t xml:space="preserve">  </w:t>
+            </w:r>
+            <w:r>
+              <w:rPr>
+                <w:rFonts w:cs="Arial"/>
+                <w:i/>
+                <w:color w:val="000000"/>
+              </w:rPr>
+              <w:t xml:space="preserve"> </w:t>
+            </w:r>
+          </w:p>
+          <w:p>
+            <w:pPr>
+              <w:pStyle w:val="Standard"/>
+              <w:snapToGrid w:val="0"/>
+              <w:rPr>
+                <w:rFonts w:cs="Arial"/>
+                <w:b/>
+                <w:color w:val="000000"/>
+              </w:rPr>
+            </w:pPr>
           </w:p>
           <w:p>
             <w:pPr>
@@ -959,6 +1340,597 @@
             <w:gridSpan w:val="3"/>
             <w:tcBorders>
               <w:left w:val="single" w:sz="4" w:space="0" w:color="FF00FF"/>
+              <w:right w:val="single" w:sz="4" w:space="0" w:color="FF00FF"/>
+            </w:tcBorders>
+            <w:tcMar>
+              <w:top w:w="0" w:type="dxa"/>
+              <w:left w:w="108" w:type="dxa"/>
+              <w:bottom w:w="0" w:type="dxa"/>
+              <w:right w:w="108" w:type="dxa"/>
+            </w:tcMar>
+            <w:vAlign w:val="center"/>
+          </w:tcPr>
+          <w:p>
+            <w:pPr>
+              <w:pStyle w:val="Standard"/>
+              <w:snapToGrid w:val="0"/>
+              <w:spacing w:line="360" w:lineRule="auto"/>
+              <w:rPr>
+                <w:b/>
+                <w:bCs/>
+                <w:color w:val="000000"/>
+              </w:rPr>
+            </w:pPr>
+            <w:r>
+              <w:rPr>
+                <w:b/>
+                <w:bCs/>
+                <w:color w:val="000000"/>
+              </w:rPr>
+              <w:t>Tareas de Ingeniería:</w:t>
+            </w:r>
+          </w:p>
+          <w:p>
+            <w:pPr>
+              <w:pStyle w:val="Standard"/>
+              <w:numPr>
+                <w:ilvl w:val="0"/>
+                <w:numId w:val="5"/>
+              </w:numPr>
+              <w:snapToGrid w:val="0"/>
+              <w:spacing w:line="360" w:lineRule="auto"/>
+              <w:rPr>
+                <w:bCs/>
+                <w:i/>
+                <w:color w:val="000000"/>
+              </w:rPr>
+            </w:pPr>
+            <w:r>
+              <w:rPr>
+                <w:bCs/>
+                <w:i/>
+                <w:color w:val="000000"/>
+              </w:rPr>
+              <w:t>E</w:t>
+            </w:r>
+            <w:r>
+              <w:rPr>
+                <w:bCs/>
+                <w:i/>
+                <w:color w:val="000000"/>
+              </w:rPr>
+              <w:t>studiar relación entre datos</w:t>
+            </w:r>
+            <w:r>
+              <w:rPr>
+                <w:bCs/>
+                <w:i/>
+                <w:color w:val="000000"/>
+              </w:rPr>
+              <w:t xml:space="preserve"> </w:t>
+            </w:r>
+            <w:r>
+              <w:rPr>
+                <w:bCs/>
+                <w:i/>
+                <w:color w:val="000000"/>
+              </w:rPr>
+              <w:t xml:space="preserve">de </w:t>
+            </w:r>
+            <w:proofErr w:type="spellStart"/>
+            <w:r>
+              <w:rPr>
+                <w:bCs/>
+                <w:i/>
+                <w:color w:val="000000"/>
+              </w:rPr>
+              <w:t>Wor</w:t>
+            </w:r>
+            <w:r>
+              <w:rPr>
+                <w:bCs/>
+                <w:i/>
+                <w:color w:val="000000"/>
+              </w:rPr>
+              <w:t>d</w:t>
+            </w:r>
+            <w:r>
+              <w:rPr>
+                <w:bCs/>
+                <w:i/>
+                <w:color w:val="000000"/>
+              </w:rPr>
+              <w:t>net</w:t>
+            </w:r>
+            <w:proofErr w:type="spellEnd"/>
+            <w:r>
+              <w:rPr>
+                <w:bCs/>
+                <w:i/>
+                <w:color w:val="000000"/>
+              </w:rPr>
+              <w:t>-ES</w:t>
+            </w:r>
+            <w:r>
+              <w:rPr>
+                <w:bCs/>
+                <w:i/>
+                <w:color w:val="000000"/>
+              </w:rPr>
+              <w:t>(</w:t>
+            </w:r>
+            <w:r>
+              <w:rPr>
+                <w:bCs/>
+                <w:i/>
+                <w:color w:val="000000"/>
+              </w:rPr>
+              <w:t>wn_gloss.xml, wn_id</w:t>
+            </w:r>
+            <w:r>
+              <w:rPr>
+                <w:bCs/>
+                <w:i/>
+                <w:color w:val="000000"/>
+              </w:rPr>
+              <w:t>.xml,</w:t>
+            </w:r>
+            <w:r>
+              <w:rPr>
+                <w:bCs/>
+                <w:i/>
+                <w:color w:val="000000"/>
+              </w:rPr>
+              <w:t xml:space="preserve"> wn_sk</w:t>
+            </w:r>
+            <w:r>
+              <w:rPr>
+                <w:bCs/>
+                <w:i/>
+                <w:color w:val="000000"/>
+              </w:rPr>
+              <w:t>.xml,</w:t>
+            </w:r>
+            <w:r>
+              <w:rPr>
+                <w:bCs/>
+                <w:i/>
+                <w:color w:val="000000"/>
+              </w:rPr>
+              <w:t xml:space="preserve"> wn_synset</w:t>
+            </w:r>
+            <w:r>
+              <w:rPr>
+                <w:bCs/>
+                <w:i/>
+                <w:color w:val="000000"/>
+              </w:rPr>
+              <w:t>.xml,</w:t>
+            </w:r>
+            <w:r>
+              <w:rPr>
+                <w:bCs/>
+                <w:i/>
+                <w:color w:val="000000"/>
+              </w:rPr>
+              <w:t xml:space="preserve"> wn_trad</w:t>
+            </w:r>
+            <w:r>
+              <w:rPr>
+                <w:bCs/>
+                <w:i/>
+                <w:color w:val="000000"/>
+              </w:rPr>
+              <w:t>.xml,</w:t>
+            </w:r>
+            <w:r>
+              <w:rPr>
+                <w:bCs/>
+                <w:i/>
+                <w:color w:val="000000"/>
+              </w:rPr>
+              <w:t xml:space="preserve"> wn_variantes.xml</w:t>
+            </w:r>
+            <w:r>
+              <w:rPr>
+                <w:bCs/>
+                <w:i/>
+                <w:color w:val="000000"/>
+              </w:rPr>
+              <w:t>)</w:t>
+            </w:r>
+          </w:p>
+          <w:p>
+            <w:pPr>
+              <w:pStyle w:val="Standard"/>
+              <w:numPr>
+                <w:ilvl w:val="0"/>
+                <w:numId w:val="6"/>
+              </w:numPr>
+              <w:snapToGrid w:val="0"/>
+              <w:spacing w:line="360" w:lineRule="auto"/>
+              <w:rPr>
+                <w:bCs/>
+                <w:i/>
+                <w:color w:val="000000"/>
+              </w:rPr>
+            </w:pPr>
+            <w:r>
+              <w:rPr>
+                <w:bCs/>
+                <w:i/>
+                <w:color w:val="000000"/>
+              </w:rPr>
+              <w:t xml:space="preserve">Test: </w:t>
+            </w:r>
+            <w:r>
+              <w:rPr>
+                <w:bCs/>
+                <w:i/>
+                <w:color w:val="000000"/>
+              </w:rPr>
+              <w:t xml:space="preserve">abrir todos los archivos </w:t>
+            </w:r>
+            <w:proofErr w:type="spellStart"/>
+            <w:r>
+              <w:rPr>
+                <w:bCs/>
+                <w:i/>
+                <w:color w:val="000000"/>
+              </w:rPr>
+              <w:t>ejem</w:t>
+            </w:r>
+            <w:proofErr w:type="spellEnd"/>
+            <w:r>
+              <w:rPr>
+                <w:bCs/>
+                <w:i/>
+                <w:color w:val="000000"/>
+              </w:rPr>
+              <w:t xml:space="preserve"> wn_gloss.xml </w:t>
+            </w:r>
+            <w:proofErr w:type="spellStart"/>
+            <w:r>
+              <w:rPr>
+                <w:bCs/>
+                <w:i/>
+                <w:color w:val="000000"/>
+              </w:rPr>
+              <w:t>etc</w:t>
+            </w:r>
+            <w:proofErr w:type="spellEnd"/>
+            <w:r>
+              <w:rPr>
+                <w:bCs/>
+                <w:i/>
+                <w:color w:val="000000"/>
+              </w:rPr>
+              <w:t xml:space="preserve"> y buscar la forma de conectar una palabra con todas sus relaciones mediantes campos de estos </w:t>
+            </w:r>
+            <w:proofErr w:type="spellStart"/>
+            <w:r>
+              <w:rPr>
+                <w:bCs/>
+                <w:i/>
+                <w:color w:val="000000"/>
+              </w:rPr>
+              <w:t>xml</w:t>
+            </w:r>
+            <w:proofErr w:type="spellEnd"/>
+            <w:r>
+              <w:rPr>
+                <w:bCs/>
+                <w:i/>
+                <w:color w:val="000000"/>
+              </w:rPr>
+              <w:t>.</w:t>
+            </w:r>
+            <w:r>
+              <w:rPr>
+                <w:bCs/>
+                <w:i/>
+                <w:color w:val="000000"/>
+              </w:rPr>
+              <w:t xml:space="preserve">  </w:t>
+            </w:r>
+          </w:p>
+          <w:p>
+            <w:pPr>
+              <w:pStyle w:val="Standard"/>
+              <w:numPr>
+                <w:ilvl w:val="0"/>
+                <w:numId w:val="6"/>
+              </w:numPr>
+              <w:snapToGrid w:val="0"/>
+              <w:spacing w:line="360" w:lineRule="auto"/>
+              <w:rPr>
+                <w:bCs/>
+                <w:i/>
+                <w:color w:val="000000"/>
+              </w:rPr>
+            </w:pPr>
+            <w:r>
+              <w:rPr>
+                <w:bCs/>
+                <w:i/>
+                <w:color w:val="000000"/>
+              </w:rPr>
+              <w:t xml:space="preserve">Resultado: </w:t>
+            </w:r>
+            <w:r>
+              <w:rPr>
+                <w:bCs/>
+                <w:i/>
+                <w:color w:val="000000"/>
+              </w:rPr>
+              <w:t xml:space="preserve">Fallida </w:t>
+            </w:r>
+            <w:r>
+              <w:rPr>
+                <w:bCs/>
+                <w:i/>
+                <w:color w:val="000000"/>
+              </w:rPr>
+              <w:t>(nunca se lleg</w:t>
+            </w:r>
+            <w:r>
+              <w:rPr>
+                <w:rFonts w:hint="cs"/>
+                <w:bCs/>
+                <w:i/>
+                <w:color w:val="000000"/>
+              </w:rPr>
+              <w:t>ó</w:t>
+            </w:r>
+            <w:r>
+              <w:rPr>
+                <w:bCs/>
+                <w:i/>
+                <w:color w:val="000000"/>
+              </w:rPr>
+              <w:t xml:space="preserve"> a entender </w:t>
+            </w:r>
+            <w:r>
+              <w:rPr>
+                <w:bCs/>
+                <w:i/>
+                <w:color w:val="000000"/>
+              </w:rPr>
+              <w:t>cómo</w:t>
+            </w:r>
+            <w:r>
+              <w:rPr>
+                <w:bCs/>
+                <w:i/>
+                <w:color w:val="000000"/>
+              </w:rPr>
+              <w:t xml:space="preserve"> se relacionaban los archivos</w:t>
+            </w:r>
+            <w:r>
+              <w:rPr>
+                <w:bCs/>
+                <w:i/>
+                <w:color w:val="000000"/>
+              </w:rPr>
+              <w:t xml:space="preserve"> entre sí. Se buscó en Internet y no se encontró información de los mismos</w:t>
+            </w:r>
+            <w:r>
+              <w:rPr>
+                <w:bCs/>
+                <w:i/>
+                <w:color w:val="000000"/>
+              </w:rPr>
+              <w:t>)</w:t>
+            </w:r>
+          </w:p>
+          <w:p>
+            <w:pPr>
+              <w:pStyle w:val="Standard"/>
+              <w:numPr>
+                <w:ilvl w:val="0"/>
+                <w:numId w:val="5"/>
+              </w:numPr>
+              <w:snapToGrid w:val="0"/>
+              <w:spacing w:line="360" w:lineRule="auto"/>
+              <w:rPr>
+                <w:bCs/>
+                <w:i/>
+                <w:color w:val="000000"/>
+              </w:rPr>
+            </w:pPr>
+            <w:r>
+              <w:rPr>
+                <w:bCs/>
+                <w:i/>
+                <w:color w:val="000000"/>
+              </w:rPr>
+              <w:t xml:space="preserve">Cargar </w:t>
+            </w:r>
+            <w:proofErr w:type="spellStart"/>
+            <w:r>
+              <w:rPr>
+                <w:bCs/>
+                <w:i/>
+                <w:color w:val="000000"/>
+              </w:rPr>
+              <w:t>XMLs</w:t>
+            </w:r>
+            <w:proofErr w:type="spellEnd"/>
+            <w:r>
+              <w:rPr>
+                <w:bCs/>
+                <w:i/>
+                <w:color w:val="000000"/>
+              </w:rPr>
+              <w:t xml:space="preserve"> de </w:t>
+            </w:r>
+            <w:proofErr w:type="spellStart"/>
+            <w:r>
+              <w:rPr>
+                <w:bCs/>
+                <w:i/>
+                <w:color w:val="000000"/>
+              </w:rPr>
+              <w:t>Wor</w:t>
+            </w:r>
+            <w:r>
+              <w:rPr>
+                <w:bCs/>
+                <w:i/>
+                <w:color w:val="000000"/>
+              </w:rPr>
+              <w:t>d</w:t>
+            </w:r>
+            <w:r>
+              <w:rPr>
+                <w:bCs/>
+                <w:i/>
+                <w:color w:val="000000"/>
+              </w:rPr>
+              <w:t>net</w:t>
+            </w:r>
+            <w:proofErr w:type="spellEnd"/>
+            <w:r>
+              <w:rPr>
+                <w:bCs/>
+                <w:i/>
+                <w:color w:val="000000"/>
+              </w:rPr>
+              <w:t>-ES</w:t>
+            </w:r>
+          </w:p>
+          <w:p>
+            <w:pPr>
+              <w:pStyle w:val="Standard"/>
+              <w:numPr>
+                <w:ilvl w:val="0"/>
+                <w:numId w:val="6"/>
+              </w:numPr>
+              <w:snapToGrid w:val="0"/>
+              <w:spacing w:line="360" w:lineRule="auto"/>
+              <w:rPr>
+                <w:bCs/>
+                <w:i/>
+                <w:color w:val="000000"/>
+              </w:rPr>
+            </w:pPr>
+            <w:r>
+              <w:rPr>
+                <w:bCs/>
+                <w:i/>
+                <w:color w:val="000000"/>
+              </w:rPr>
+              <w:t xml:space="preserve">Test: cargar wn_gloss.xml en una aplicación </w:t>
+            </w:r>
+            <w:proofErr w:type="spellStart"/>
+            <w:r>
+              <w:rPr>
+                <w:bCs/>
+                <w:i/>
+                <w:color w:val="000000"/>
+              </w:rPr>
+              <w:t>Qt</w:t>
+            </w:r>
+            <w:proofErr w:type="spellEnd"/>
+            <w:r>
+              <w:rPr>
+                <w:bCs/>
+                <w:i/>
+                <w:color w:val="000000"/>
+              </w:rPr>
+              <w:t xml:space="preserve"> con </w:t>
+            </w:r>
+            <w:proofErr w:type="spellStart"/>
+            <w:r>
+              <w:rPr>
+                <w:bCs/>
+                <w:i/>
+                <w:color w:val="000000"/>
+              </w:rPr>
+              <w:t>Phyton</w:t>
+            </w:r>
+            <w:proofErr w:type="spellEnd"/>
+          </w:p>
+          <w:p>
+            <w:pPr>
+              <w:pStyle w:val="Standard"/>
+              <w:numPr>
+                <w:ilvl w:val="0"/>
+                <w:numId w:val="6"/>
+              </w:numPr>
+              <w:snapToGrid w:val="0"/>
+              <w:spacing w:line="360" w:lineRule="auto"/>
+              <w:rPr>
+                <w:bCs/>
+                <w:i/>
+                <w:color w:val="000000"/>
+              </w:rPr>
+            </w:pPr>
+            <w:r>
+              <w:rPr>
+                <w:bCs/>
+                <w:i/>
+                <w:color w:val="000000"/>
+              </w:rPr>
+              <w:t xml:space="preserve">Resultado: Fallida (al tratar de cargar los </w:t>
+            </w:r>
+            <w:proofErr w:type="spellStart"/>
+            <w:r>
+              <w:rPr>
+                <w:bCs/>
+                <w:i/>
+                <w:color w:val="000000"/>
+              </w:rPr>
+              <w:t>XMLs</w:t>
+            </w:r>
+            <w:proofErr w:type="spellEnd"/>
+            <w:r>
+              <w:rPr>
+                <w:bCs/>
+                <w:i/>
+                <w:color w:val="000000"/>
+              </w:rPr>
+              <w:t xml:space="preserve"> debido a su tamaño sobrecargaba el sistema y no realizaba ninguna acción</w:t>
+            </w:r>
+            <w:r>
+              <w:rPr>
+                <w:bCs/>
+                <w:i/>
+                <w:color w:val="000000"/>
+              </w:rPr>
+              <w:t>)</w:t>
+            </w:r>
+          </w:p>
+          <w:p>
+            <w:pPr>
+              <w:pStyle w:val="Standard"/>
+              <w:snapToGrid w:val="0"/>
+              <w:spacing w:line="360" w:lineRule="auto"/>
+              <w:ind w:left="720"/>
+              <w:rPr>
+                <w:bCs/>
+                <w:i/>
+                <w:color w:val="000000"/>
+              </w:rPr>
+            </w:pPr>
+            <w:r>
+              <w:rPr>
+                <w:bCs/>
+                <w:i/>
+                <w:color w:val="000000"/>
+              </w:rPr>
+              <w:t xml:space="preserve">              </w:t>
+            </w:r>
+          </w:p>
+        </w:tc>
+      </w:tr>
+      <w:tr>
+        <w:tc>
+          <w:tcPr>
+            <w:tcW w:w="9579" w:type="dxa"/>
+            <w:gridSpan w:val="3"/>
+            <w:tcBorders>
+              <w:left w:val="single" w:sz="4" w:space="0" w:color="FF00FF"/>
               <w:bottom w:val="single" w:sz="4" w:space="0" w:color="FF00FF"/>
               <w:right w:val="single" w:sz="4" w:space="0" w:color="FF00FF"/>
             </w:tcBorders>
@@ -978,26 +1950,6 @@
               <w:rPr>
                 <w:b/>
                 <w:bCs/>
-                <w:color w:val="000000"/>
-              </w:rPr>
-            </w:pPr>
-            <w:r>
-              <w:rPr>
-                <w:b/>
-                <w:bCs/>
-                <w:color w:val="000000"/>
-              </w:rPr>
-              <w:t>Tareas de Ingeniería:</w:t>
-            </w:r>
-          </w:p>
-          <w:p>
-            <w:pPr>
-              <w:pStyle w:val="Standard"/>
-              <w:snapToGrid w:val="0"/>
-              <w:rPr>
-                <w:rFonts w:cs="Arial"/>
-                <w:i/>
-                <w:iCs/>
                 <w:color w:val="000000"/>
               </w:rPr>
             </w:pPr>
@@ -1019,6 +1971,205 @@
 <file path=word/numbering.xml><?xml version="1.0" encoding="utf-8"?>
 <w:numbering xmlns:wpc="http://schemas.microsoft.com/office/word/2010/wordprocessingCanvas" xmlns:mc="http://schemas.openxmlformats.org/markup-compatibility/2006" xmlns:o="urn:schemas-microsoft-com:office:office" xmlns:r="http://schemas.openxmlformats.org/officeDocument/2006/relationships" xmlns:m="http://schemas.openxmlformats.org/officeDocument/2006/math" xmlns:v="urn:schemas-microsoft-com:vml" xmlns:wp14="http://schemas.microsoft.com/office/word/2010/wordprocessingDrawing" xmlns:wp="http://schemas.openxmlformats.org/drawingml/2006/wordprocessingDrawing" xmlns:w10="urn:schemas-microsoft-com:office:word" xmlns:w="http://schemas.openxmlformats.org/wordprocessingml/2006/main" xmlns:w14="http://schemas.microsoft.com/office/word/2010/wordml" xmlns:w15="http://schemas.microsoft.com/office/word/2012/wordml" xmlns:wpg="http://schemas.microsoft.com/office/word/2010/wordprocessingGroup" xmlns:wpi="http://schemas.microsoft.com/office/word/2010/wordprocessingInk" xmlns:wne="http://schemas.microsoft.com/office/word/2006/wordml" xmlns:wps="http://schemas.microsoft.com/office/word/2010/wordprocessingShape" mc:Ignorable="w14 w15 wp14">
   <w:abstractNum w:abstractNumId="0">
+    <w:nsid w:val="065C1522"/>
+    <w:multiLevelType w:val="hybridMultilevel"/>
+    <w:tmpl w:val="EB605E94"/>
+    <w:lvl w:ilvl="0" w:tplc="080A000F">
+      <w:start w:val="1"/>
+      <w:numFmt w:val="decimal"/>
+      <w:lvlText w:val="%1."/>
+      <w:lvlJc w:val="left"/>
+      <w:pPr>
+        <w:ind w:left="720" w:hanging="360"/>
+      </w:pPr>
+    </w:lvl>
+    <w:lvl w:ilvl="1" w:tplc="080A0019" w:tentative="1">
+      <w:start w:val="1"/>
+      <w:numFmt w:val="lowerLetter"/>
+      <w:lvlText w:val="%2."/>
+      <w:lvlJc w:val="left"/>
+      <w:pPr>
+        <w:ind w:left="1440" w:hanging="360"/>
+      </w:pPr>
+    </w:lvl>
+    <w:lvl w:ilvl="2" w:tplc="080A001B" w:tentative="1">
+      <w:start w:val="1"/>
+      <w:numFmt w:val="lowerRoman"/>
+      <w:lvlText w:val="%3."/>
+      <w:lvlJc w:val="right"/>
+      <w:pPr>
+        <w:ind w:left="2160" w:hanging="180"/>
+      </w:pPr>
+    </w:lvl>
+    <w:lvl w:ilvl="3" w:tplc="080A000F" w:tentative="1">
+      <w:start w:val="1"/>
+      <w:numFmt w:val="decimal"/>
+      <w:lvlText w:val="%4."/>
+      <w:lvlJc w:val="left"/>
+      <w:pPr>
+        <w:ind w:left="2880" w:hanging="360"/>
+      </w:pPr>
+    </w:lvl>
+    <w:lvl w:ilvl="4" w:tplc="080A0019" w:tentative="1">
+      <w:start w:val="1"/>
+      <w:numFmt w:val="lowerLetter"/>
+      <w:lvlText w:val="%5."/>
+      <w:lvlJc w:val="left"/>
+      <w:pPr>
+        <w:ind w:left="3600" w:hanging="360"/>
+      </w:pPr>
+    </w:lvl>
+    <w:lvl w:ilvl="5" w:tplc="080A001B" w:tentative="1">
+      <w:start w:val="1"/>
+      <w:numFmt w:val="lowerRoman"/>
+      <w:lvlText w:val="%6."/>
+      <w:lvlJc w:val="right"/>
+      <w:pPr>
+        <w:ind w:left="4320" w:hanging="180"/>
+      </w:pPr>
+    </w:lvl>
+    <w:lvl w:ilvl="6" w:tplc="080A000F" w:tentative="1">
+      <w:start w:val="1"/>
+      <w:numFmt w:val="decimal"/>
+      <w:lvlText w:val="%7."/>
+      <w:lvlJc w:val="left"/>
+      <w:pPr>
+        <w:ind w:left="5040" w:hanging="360"/>
+      </w:pPr>
+    </w:lvl>
+    <w:lvl w:ilvl="7" w:tplc="080A0019" w:tentative="1">
+      <w:start w:val="1"/>
+      <w:numFmt w:val="lowerLetter"/>
+      <w:lvlText w:val="%8."/>
+      <w:lvlJc w:val="left"/>
+      <w:pPr>
+        <w:ind w:left="5760" w:hanging="360"/>
+      </w:pPr>
+    </w:lvl>
+    <w:lvl w:ilvl="8" w:tplc="080A001B" w:tentative="1">
+      <w:start w:val="1"/>
+      <w:numFmt w:val="lowerRoman"/>
+      <w:lvlText w:val="%9."/>
+      <w:lvlJc w:val="right"/>
+      <w:pPr>
+        <w:ind w:left="6480" w:hanging="180"/>
+      </w:pPr>
+    </w:lvl>
+  </w:abstractNum>
+  <w:abstractNum w:abstractNumId="1">
+    <w:nsid w:val="26D14845"/>
+    <w:multiLevelType w:val="hybridMultilevel"/>
+    <w:tmpl w:val="8BAA9530"/>
+    <w:lvl w:ilvl="0" w:tplc="080A0001">
+      <w:start w:val="1"/>
+      <w:numFmt w:val="bullet"/>
+      <w:lvlText w:val=""/>
+      <w:lvlJc w:val="left"/>
+      <w:pPr>
+        <w:ind w:left="1431" w:hanging="360"/>
+      </w:pPr>
+      <w:rPr>
+        <w:rFonts w:ascii="Symbol" w:hAnsi="Symbol" w:hint="default"/>
+      </w:rPr>
+    </w:lvl>
+    <w:lvl w:ilvl="1" w:tplc="080A0003" w:tentative="1">
+      <w:start w:val="1"/>
+      <w:numFmt w:val="bullet"/>
+      <w:lvlText w:val="o"/>
+      <w:lvlJc w:val="left"/>
+      <w:pPr>
+        <w:ind w:left="2151" w:hanging="360"/>
+      </w:pPr>
+      <w:rPr>
+        <w:rFonts w:ascii="Courier New" w:hAnsi="Courier New" w:cs="Courier New" w:hint="default"/>
+      </w:rPr>
+    </w:lvl>
+    <w:lvl w:ilvl="2" w:tplc="080A0005" w:tentative="1">
+      <w:start w:val="1"/>
+      <w:numFmt w:val="bullet"/>
+      <w:lvlText w:val=""/>
+      <w:lvlJc w:val="left"/>
+      <w:pPr>
+        <w:ind w:left="2871" w:hanging="360"/>
+      </w:pPr>
+      <w:rPr>
+        <w:rFonts w:ascii="Wingdings" w:hAnsi="Wingdings" w:hint="default"/>
+      </w:rPr>
+    </w:lvl>
+    <w:lvl w:ilvl="3" w:tplc="080A0001" w:tentative="1">
+      <w:start w:val="1"/>
+      <w:numFmt w:val="bullet"/>
+      <w:lvlText w:val=""/>
+      <w:lvlJc w:val="left"/>
+      <w:pPr>
+        <w:ind w:left="3591" w:hanging="360"/>
+      </w:pPr>
+      <w:rPr>
+        <w:rFonts w:ascii="Symbol" w:hAnsi="Symbol" w:hint="default"/>
+      </w:rPr>
+    </w:lvl>
+    <w:lvl w:ilvl="4" w:tplc="080A0003" w:tentative="1">
+      <w:start w:val="1"/>
+      <w:numFmt w:val="bullet"/>
+      <w:lvlText w:val="o"/>
+      <w:lvlJc w:val="left"/>
+      <w:pPr>
+        <w:ind w:left="4311" w:hanging="360"/>
+      </w:pPr>
+      <w:rPr>
+        <w:rFonts w:ascii="Courier New" w:hAnsi="Courier New" w:cs="Courier New" w:hint="default"/>
+      </w:rPr>
+    </w:lvl>
+    <w:lvl w:ilvl="5" w:tplc="080A0005" w:tentative="1">
+      <w:start w:val="1"/>
+      <w:numFmt w:val="bullet"/>
+      <w:lvlText w:val=""/>
+      <w:lvlJc w:val="left"/>
+      <w:pPr>
+        <w:ind w:left="5031" w:hanging="360"/>
+      </w:pPr>
+      <w:rPr>
+        <w:rFonts w:ascii="Wingdings" w:hAnsi="Wingdings" w:hint="default"/>
+      </w:rPr>
+    </w:lvl>
+    <w:lvl w:ilvl="6" w:tplc="080A0001" w:tentative="1">
+      <w:start w:val="1"/>
+      <w:numFmt w:val="bullet"/>
+      <w:lvlText w:val=""/>
+      <w:lvlJc w:val="left"/>
+      <w:pPr>
+        <w:ind w:left="5751" w:hanging="360"/>
+      </w:pPr>
+      <w:rPr>
+        <w:rFonts w:ascii="Symbol" w:hAnsi="Symbol" w:hint="default"/>
+      </w:rPr>
+    </w:lvl>
+    <w:lvl w:ilvl="7" w:tplc="080A0003" w:tentative="1">
+      <w:start w:val="1"/>
+      <w:numFmt w:val="bullet"/>
+      <w:lvlText w:val="o"/>
+      <w:lvlJc w:val="left"/>
+      <w:pPr>
+        <w:ind w:left="6471" w:hanging="360"/>
+      </w:pPr>
+      <w:rPr>
+        <w:rFonts w:ascii="Courier New" w:hAnsi="Courier New" w:cs="Courier New" w:hint="default"/>
+      </w:rPr>
+    </w:lvl>
+    <w:lvl w:ilvl="8" w:tplc="080A0005" w:tentative="1">
+      <w:start w:val="1"/>
+      <w:numFmt w:val="bullet"/>
+      <w:lvlText w:val=""/>
+      <w:lvlJc w:val="left"/>
+      <w:pPr>
+        <w:ind w:left="7191" w:hanging="360"/>
+      </w:pPr>
+      <w:rPr>
+        <w:rFonts w:ascii="Wingdings" w:hAnsi="Wingdings" w:hint="default"/>
+      </w:rPr>
+    </w:lvl>
+  </w:abstractNum>
+  <w:abstractNum w:abstractNumId="2">
     <w:nsid w:val="4A601609"/>
     <w:multiLevelType w:val="multilevel"/>
     <w:tmpl w:val="0B0885B4"/>
@@ -1122,8 +2273,540 @@
       </w:rPr>
     </w:lvl>
   </w:abstractNum>
+  <w:abstractNum w:abstractNumId="3">
+    <w:nsid w:val="52012B5B"/>
+    <w:multiLevelType w:val="hybridMultilevel"/>
+    <w:tmpl w:val="FC94821C"/>
+    <w:lvl w:ilvl="0" w:tplc="080A0003">
+      <w:start w:val="1"/>
+      <w:numFmt w:val="bullet"/>
+      <w:lvlText w:val="o"/>
+      <w:lvlJc w:val="left"/>
+      <w:pPr>
+        <w:ind w:left="1856" w:hanging="360"/>
+      </w:pPr>
+      <w:rPr>
+        <w:rFonts w:ascii="Courier New" w:hAnsi="Courier New" w:cs="Courier New" w:hint="default"/>
+      </w:rPr>
+    </w:lvl>
+    <w:lvl w:ilvl="1" w:tplc="080A0003" w:tentative="1">
+      <w:start w:val="1"/>
+      <w:numFmt w:val="bullet"/>
+      <w:lvlText w:val="o"/>
+      <w:lvlJc w:val="left"/>
+      <w:pPr>
+        <w:ind w:left="2576" w:hanging="360"/>
+      </w:pPr>
+      <w:rPr>
+        <w:rFonts w:ascii="Courier New" w:hAnsi="Courier New" w:cs="Courier New" w:hint="default"/>
+      </w:rPr>
+    </w:lvl>
+    <w:lvl w:ilvl="2" w:tplc="080A0005" w:tentative="1">
+      <w:start w:val="1"/>
+      <w:numFmt w:val="bullet"/>
+      <w:lvlText w:val=""/>
+      <w:lvlJc w:val="left"/>
+      <w:pPr>
+        <w:ind w:left="3296" w:hanging="360"/>
+      </w:pPr>
+      <w:rPr>
+        <w:rFonts w:ascii="Wingdings" w:hAnsi="Wingdings" w:hint="default"/>
+      </w:rPr>
+    </w:lvl>
+    <w:lvl w:ilvl="3" w:tplc="080A0001" w:tentative="1">
+      <w:start w:val="1"/>
+      <w:numFmt w:val="bullet"/>
+      <w:lvlText w:val=""/>
+      <w:lvlJc w:val="left"/>
+      <w:pPr>
+        <w:ind w:left="4016" w:hanging="360"/>
+      </w:pPr>
+      <w:rPr>
+        <w:rFonts w:ascii="Symbol" w:hAnsi="Symbol" w:hint="default"/>
+      </w:rPr>
+    </w:lvl>
+    <w:lvl w:ilvl="4" w:tplc="080A0003" w:tentative="1">
+      <w:start w:val="1"/>
+      <w:numFmt w:val="bullet"/>
+      <w:lvlText w:val="o"/>
+      <w:lvlJc w:val="left"/>
+      <w:pPr>
+        <w:ind w:left="4736" w:hanging="360"/>
+      </w:pPr>
+      <w:rPr>
+        <w:rFonts w:ascii="Courier New" w:hAnsi="Courier New" w:cs="Courier New" w:hint="default"/>
+      </w:rPr>
+    </w:lvl>
+    <w:lvl w:ilvl="5" w:tplc="080A0005" w:tentative="1">
+      <w:start w:val="1"/>
+      <w:numFmt w:val="bullet"/>
+      <w:lvlText w:val=""/>
+      <w:lvlJc w:val="left"/>
+      <w:pPr>
+        <w:ind w:left="5456" w:hanging="360"/>
+      </w:pPr>
+      <w:rPr>
+        <w:rFonts w:ascii="Wingdings" w:hAnsi="Wingdings" w:hint="default"/>
+      </w:rPr>
+    </w:lvl>
+    <w:lvl w:ilvl="6" w:tplc="080A0001" w:tentative="1">
+      <w:start w:val="1"/>
+      <w:numFmt w:val="bullet"/>
+      <w:lvlText w:val=""/>
+      <w:lvlJc w:val="left"/>
+      <w:pPr>
+        <w:ind w:left="6176" w:hanging="360"/>
+      </w:pPr>
+      <w:rPr>
+        <w:rFonts w:ascii="Symbol" w:hAnsi="Symbol" w:hint="default"/>
+      </w:rPr>
+    </w:lvl>
+    <w:lvl w:ilvl="7" w:tplc="080A0003" w:tentative="1">
+      <w:start w:val="1"/>
+      <w:numFmt w:val="bullet"/>
+      <w:lvlText w:val="o"/>
+      <w:lvlJc w:val="left"/>
+      <w:pPr>
+        <w:ind w:left="6896" w:hanging="360"/>
+      </w:pPr>
+      <w:rPr>
+        <w:rFonts w:ascii="Courier New" w:hAnsi="Courier New" w:cs="Courier New" w:hint="default"/>
+      </w:rPr>
+    </w:lvl>
+    <w:lvl w:ilvl="8" w:tplc="080A0005" w:tentative="1">
+      <w:start w:val="1"/>
+      <w:numFmt w:val="bullet"/>
+      <w:lvlText w:val=""/>
+      <w:lvlJc w:val="left"/>
+      <w:pPr>
+        <w:ind w:left="7616" w:hanging="360"/>
+      </w:pPr>
+      <w:rPr>
+        <w:rFonts w:ascii="Wingdings" w:hAnsi="Wingdings" w:hint="default"/>
+      </w:rPr>
+    </w:lvl>
+  </w:abstractNum>
+  <w:abstractNum w:abstractNumId="4">
+    <w:nsid w:val="657C087C"/>
+    <w:multiLevelType w:val="hybridMultilevel"/>
+    <w:tmpl w:val="5FE6537A"/>
+    <w:lvl w:ilvl="0" w:tplc="080A000F">
+      <w:start w:val="1"/>
+      <w:numFmt w:val="decimal"/>
+      <w:lvlText w:val="%1."/>
+      <w:lvlJc w:val="left"/>
+      <w:pPr>
+        <w:ind w:left="720" w:hanging="360"/>
+      </w:pPr>
+    </w:lvl>
+    <w:lvl w:ilvl="1" w:tplc="080A0019" w:tentative="1">
+      <w:start w:val="1"/>
+      <w:numFmt w:val="lowerLetter"/>
+      <w:lvlText w:val="%2."/>
+      <w:lvlJc w:val="left"/>
+      <w:pPr>
+        <w:ind w:left="1440" w:hanging="360"/>
+      </w:pPr>
+    </w:lvl>
+    <w:lvl w:ilvl="2" w:tplc="080A001B" w:tentative="1">
+      <w:start w:val="1"/>
+      <w:numFmt w:val="lowerRoman"/>
+      <w:lvlText w:val="%3."/>
+      <w:lvlJc w:val="right"/>
+      <w:pPr>
+        <w:ind w:left="2160" w:hanging="180"/>
+      </w:pPr>
+    </w:lvl>
+    <w:lvl w:ilvl="3" w:tplc="080A000F" w:tentative="1">
+      <w:start w:val="1"/>
+      <w:numFmt w:val="decimal"/>
+      <w:lvlText w:val="%4."/>
+      <w:lvlJc w:val="left"/>
+      <w:pPr>
+        <w:ind w:left="2880" w:hanging="360"/>
+      </w:pPr>
+    </w:lvl>
+    <w:lvl w:ilvl="4" w:tplc="080A0019" w:tentative="1">
+      <w:start w:val="1"/>
+      <w:numFmt w:val="lowerLetter"/>
+      <w:lvlText w:val="%5."/>
+      <w:lvlJc w:val="left"/>
+      <w:pPr>
+        <w:ind w:left="3600" w:hanging="360"/>
+      </w:pPr>
+    </w:lvl>
+    <w:lvl w:ilvl="5" w:tplc="080A001B" w:tentative="1">
+      <w:start w:val="1"/>
+      <w:numFmt w:val="lowerRoman"/>
+      <w:lvlText w:val="%6."/>
+      <w:lvlJc w:val="right"/>
+      <w:pPr>
+        <w:ind w:left="4320" w:hanging="180"/>
+      </w:pPr>
+    </w:lvl>
+    <w:lvl w:ilvl="6" w:tplc="080A000F" w:tentative="1">
+      <w:start w:val="1"/>
+      <w:numFmt w:val="decimal"/>
+      <w:lvlText w:val="%7."/>
+      <w:lvlJc w:val="left"/>
+      <w:pPr>
+        <w:ind w:left="5040" w:hanging="360"/>
+      </w:pPr>
+    </w:lvl>
+    <w:lvl w:ilvl="7" w:tplc="080A0019" w:tentative="1">
+      <w:start w:val="1"/>
+      <w:numFmt w:val="lowerLetter"/>
+      <w:lvlText w:val="%8."/>
+      <w:lvlJc w:val="left"/>
+      <w:pPr>
+        <w:ind w:left="5760" w:hanging="360"/>
+      </w:pPr>
+    </w:lvl>
+    <w:lvl w:ilvl="8" w:tplc="080A001B" w:tentative="1">
+      <w:start w:val="1"/>
+      <w:numFmt w:val="lowerRoman"/>
+      <w:lvlText w:val="%9."/>
+      <w:lvlJc w:val="right"/>
+      <w:pPr>
+        <w:ind w:left="6480" w:hanging="180"/>
+      </w:pPr>
+    </w:lvl>
+  </w:abstractNum>
+  <w:abstractNum w:abstractNumId="5">
+    <w:nsid w:val="6F3D4541"/>
+    <w:multiLevelType w:val="hybridMultilevel"/>
+    <w:tmpl w:val="15BAE99A"/>
+    <w:lvl w:ilvl="0" w:tplc="080A0001">
+      <w:start w:val="1"/>
+      <w:numFmt w:val="bullet"/>
+      <w:lvlText w:val=""/>
+      <w:lvlJc w:val="left"/>
+      <w:pPr>
+        <w:ind w:left="1496" w:hanging="360"/>
+      </w:pPr>
+      <w:rPr>
+        <w:rFonts w:ascii="Symbol" w:hAnsi="Symbol" w:hint="default"/>
+      </w:rPr>
+    </w:lvl>
+    <w:lvl w:ilvl="1" w:tplc="080A0003" w:tentative="1">
+      <w:start w:val="1"/>
+      <w:numFmt w:val="bullet"/>
+      <w:lvlText w:val="o"/>
+      <w:lvlJc w:val="left"/>
+      <w:pPr>
+        <w:ind w:left="2216" w:hanging="360"/>
+      </w:pPr>
+      <w:rPr>
+        <w:rFonts w:ascii="Courier New" w:hAnsi="Courier New" w:cs="Courier New" w:hint="default"/>
+      </w:rPr>
+    </w:lvl>
+    <w:lvl w:ilvl="2" w:tplc="080A0005" w:tentative="1">
+      <w:start w:val="1"/>
+      <w:numFmt w:val="bullet"/>
+      <w:lvlText w:val=""/>
+      <w:lvlJc w:val="left"/>
+      <w:pPr>
+        <w:ind w:left="2936" w:hanging="360"/>
+      </w:pPr>
+      <w:rPr>
+        <w:rFonts w:ascii="Wingdings" w:hAnsi="Wingdings" w:hint="default"/>
+      </w:rPr>
+    </w:lvl>
+    <w:lvl w:ilvl="3" w:tplc="080A0001" w:tentative="1">
+      <w:start w:val="1"/>
+      <w:numFmt w:val="bullet"/>
+      <w:lvlText w:val=""/>
+      <w:lvlJc w:val="left"/>
+      <w:pPr>
+        <w:ind w:left="3656" w:hanging="360"/>
+      </w:pPr>
+      <w:rPr>
+        <w:rFonts w:ascii="Symbol" w:hAnsi="Symbol" w:hint="default"/>
+      </w:rPr>
+    </w:lvl>
+    <w:lvl w:ilvl="4" w:tplc="080A0003" w:tentative="1">
+      <w:start w:val="1"/>
+      <w:numFmt w:val="bullet"/>
+      <w:lvlText w:val="o"/>
+      <w:lvlJc w:val="left"/>
+      <w:pPr>
+        <w:ind w:left="4376" w:hanging="360"/>
+      </w:pPr>
+      <w:rPr>
+        <w:rFonts w:ascii="Courier New" w:hAnsi="Courier New" w:cs="Courier New" w:hint="default"/>
+      </w:rPr>
+    </w:lvl>
+    <w:lvl w:ilvl="5" w:tplc="080A0005" w:tentative="1">
+      <w:start w:val="1"/>
+      <w:numFmt w:val="bullet"/>
+      <w:lvlText w:val=""/>
+      <w:lvlJc w:val="left"/>
+      <w:pPr>
+        <w:ind w:left="5096" w:hanging="360"/>
+      </w:pPr>
+      <w:rPr>
+        <w:rFonts w:ascii="Wingdings" w:hAnsi="Wingdings" w:hint="default"/>
+      </w:rPr>
+    </w:lvl>
+    <w:lvl w:ilvl="6" w:tplc="080A0001" w:tentative="1">
+      <w:start w:val="1"/>
+      <w:numFmt w:val="bullet"/>
+      <w:lvlText w:val=""/>
+      <w:lvlJc w:val="left"/>
+      <w:pPr>
+        <w:ind w:left="5816" w:hanging="360"/>
+      </w:pPr>
+      <w:rPr>
+        <w:rFonts w:ascii="Symbol" w:hAnsi="Symbol" w:hint="default"/>
+      </w:rPr>
+    </w:lvl>
+    <w:lvl w:ilvl="7" w:tplc="080A0003" w:tentative="1">
+      <w:start w:val="1"/>
+      <w:numFmt w:val="bullet"/>
+      <w:lvlText w:val="o"/>
+      <w:lvlJc w:val="left"/>
+      <w:pPr>
+        <w:ind w:left="6536" w:hanging="360"/>
+      </w:pPr>
+      <w:rPr>
+        <w:rFonts w:ascii="Courier New" w:hAnsi="Courier New" w:cs="Courier New" w:hint="default"/>
+      </w:rPr>
+    </w:lvl>
+    <w:lvl w:ilvl="8" w:tplc="080A0005" w:tentative="1">
+      <w:start w:val="1"/>
+      <w:numFmt w:val="bullet"/>
+      <w:lvlText w:val=""/>
+      <w:lvlJc w:val="left"/>
+      <w:pPr>
+        <w:ind w:left="7256" w:hanging="360"/>
+      </w:pPr>
+      <w:rPr>
+        <w:rFonts w:ascii="Wingdings" w:hAnsi="Wingdings" w:hint="default"/>
+      </w:rPr>
+    </w:lvl>
+  </w:abstractNum>
+  <w:abstractNum w:abstractNumId="6">
+    <w:nsid w:val="7EE61B4B"/>
+    <w:multiLevelType w:val="hybridMultilevel"/>
+    <w:tmpl w:val="F35A7D80"/>
+    <w:lvl w:ilvl="0" w:tplc="080A000F">
+      <w:start w:val="1"/>
+      <w:numFmt w:val="decimal"/>
+      <w:lvlText w:val="%1."/>
+      <w:lvlJc w:val="left"/>
+      <w:pPr>
+        <w:ind w:left="720" w:hanging="360"/>
+      </w:pPr>
+    </w:lvl>
+    <w:lvl w:ilvl="1" w:tplc="080A0019" w:tentative="1">
+      <w:start w:val="1"/>
+      <w:numFmt w:val="lowerLetter"/>
+      <w:lvlText w:val="%2."/>
+      <w:lvlJc w:val="left"/>
+      <w:pPr>
+        <w:ind w:left="1440" w:hanging="360"/>
+      </w:pPr>
+    </w:lvl>
+    <w:lvl w:ilvl="2" w:tplc="080A001B" w:tentative="1">
+      <w:start w:val="1"/>
+      <w:numFmt w:val="lowerRoman"/>
+      <w:lvlText w:val="%3."/>
+      <w:lvlJc w:val="right"/>
+      <w:pPr>
+        <w:ind w:left="2160" w:hanging="180"/>
+      </w:pPr>
+    </w:lvl>
+    <w:lvl w:ilvl="3" w:tplc="080A000F" w:tentative="1">
+      <w:start w:val="1"/>
+      <w:numFmt w:val="decimal"/>
+      <w:lvlText w:val="%4."/>
+      <w:lvlJc w:val="left"/>
+      <w:pPr>
+        <w:ind w:left="2880" w:hanging="360"/>
+      </w:pPr>
+    </w:lvl>
+    <w:lvl w:ilvl="4" w:tplc="080A0019" w:tentative="1">
+      <w:start w:val="1"/>
+      <w:numFmt w:val="lowerLetter"/>
+      <w:lvlText w:val="%5."/>
+      <w:lvlJc w:val="left"/>
+      <w:pPr>
+        <w:ind w:left="3600" w:hanging="360"/>
+      </w:pPr>
+    </w:lvl>
+    <w:lvl w:ilvl="5" w:tplc="080A001B" w:tentative="1">
+      <w:start w:val="1"/>
+      <w:numFmt w:val="lowerRoman"/>
+      <w:lvlText w:val="%6."/>
+      <w:lvlJc w:val="right"/>
+      <w:pPr>
+        <w:ind w:left="4320" w:hanging="180"/>
+      </w:pPr>
+    </w:lvl>
+    <w:lvl w:ilvl="6" w:tplc="080A000F" w:tentative="1">
+      <w:start w:val="1"/>
+      <w:numFmt w:val="decimal"/>
+      <w:lvlText w:val="%7."/>
+      <w:lvlJc w:val="left"/>
+      <w:pPr>
+        <w:ind w:left="5040" w:hanging="360"/>
+      </w:pPr>
+    </w:lvl>
+    <w:lvl w:ilvl="7" w:tplc="080A0019" w:tentative="1">
+      <w:start w:val="1"/>
+      <w:numFmt w:val="lowerLetter"/>
+      <w:lvlText w:val="%8."/>
+      <w:lvlJc w:val="left"/>
+      <w:pPr>
+        <w:ind w:left="5760" w:hanging="360"/>
+      </w:pPr>
+    </w:lvl>
+    <w:lvl w:ilvl="8" w:tplc="080A001B" w:tentative="1">
+      <w:start w:val="1"/>
+      <w:numFmt w:val="lowerRoman"/>
+      <w:lvlText w:val="%9."/>
+      <w:lvlJc w:val="right"/>
+      <w:pPr>
+        <w:ind w:left="6480" w:hanging="180"/>
+      </w:pPr>
+    </w:lvl>
+  </w:abstractNum>
+  <w:abstractNum w:abstractNumId="7">
+    <w:nsid w:val="7F19282A"/>
+    <w:multiLevelType w:val="hybridMultilevel"/>
+    <w:tmpl w:val="F7980D86"/>
+    <w:lvl w:ilvl="0" w:tplc="080A0001">
+      <w:start w:val="1"/>
+      <w:numFmt w:val="bullet"/>
+      <w:lvlText w:val=""/>
+      <w:lvlJc w:val="left"/>
+      <w:pPr>
+        <w:ind w:left="720" w:hanging="360"/>
+      </w:pPr>
+      <w:rPr>
+        <w:rFonts w:ascii="Symbol" w:hAnsi="Symbol" w:hint="default"/>
+      </w:rPr>
+    </w:lvl>
+    <w:lvl w:ilvl="1" w:tplc="080A0003" w:tentative="1">
+      <w:start w:val="1"/>
+      <w:numFmt w:val="bullet"/>
+      <w:lvlText w:val="o"/>
+      <w:lvlJc w:val="left"/>
+      <w:pPr>
+        <w:ind w:left="1440" w:hanging="360"/>
+      </w:pPr>
+      <w:rPr>
+        <w:rFonts w:ascii="Courier New" w:hAnsi="Courier New" w:cs="Courier New" w:hint="default"/>
+      </w:rPr>
+    </w:lvl>
+    <w:lvl w:ilvl="2" w:tplc="080A0005" w:tentative="1">
+      <w:start w:val="1"/>
+      <w:numFmt w:val="bullet"/>
+      <w:lvlText w:val=""/>
+      <w:lvlJc w:val="left"/>
+      <w:pPr>
+        <w:ind w:left="2160" w:hanging="360"/>
+      </w:pPr>
+      <w:rPr>
+        <w:rFonts w:ascii="Wingdings" w:hAnsi="Wingdings" w:hint="default"/>
+      </w:rPr>
+    </w:lvl>
+    <w:lvl w:ilvl="3" w:tplc="080A0001" w:tentative="1">
+      <w:start w:val="1"/>
+      <w:numFmt w:val="bullet"/>
+      <w:lvlText w:val=""/>
+      <w:lvlJc w:val="left"/>
+      <w:pPr>
+        <w:ind w:left="2880" w:hanging="360"/>
+      </w:pPr>
+      <w:rPr>
+        <w:rFonts w:ascii="Symbol" w:hAnsi="Symbol" w:hint="default"/>
+      </w:rPr>
+    </w:lvl>
+    <w:lvl w:ilvl="4" w:tplc="080A0003" w:tentative="1">
+      <w:start w:val="1"/>
+      <w:numFmt w:val="bullet"/>
+      <w:lvlText w:val="o"/>
+      <w:lvlJc w:val="left"/>
+      <w:pPr>
+        <w:ind w:left="3600" w:hanging="360"/>
+      </w:pPr>
+      <w:rPr>
+        <w:rFonts w:ascii="Courier New" w:hAnsi="Courier New" w:cs="Courier New" w:hint="default"/>
+      </w:rPr>
+    </w:lvl>
+    <w:lvl w:ilvl="5" w:tplc="080A0005" w:tentative="1">
+      <w:start w:val="1"/>
+      <w:numFmt w:val="bullet"/>
+      <w:lvlText w:val=""/>
+      <w:lvlJc w:val="left"/>
+      <w:pPr>
+        <w:ind w:left="4320" w:hanging="360"/>
+      </w:pPr>
+      <w:rPr>
+        <w:rFonts w:ascii="Wingdings" w:hAnsi="Wingdings" w:hint="default"/>
+      </w:rPr>
+    </w:lvl>
+    <w:lvl w:ilvl="6" w:tplc="080A0001" w:tentative="1">
+      <w:start w:val="1"/>
+      <w:numFmt w:val="bullet"/>
+      <w:lvlText w:val=""/>
+      <w:lvlJc w:val="left"/>
+      <w:pPr>
+        <w:ind w:left="5040" w:hanging="360"/>
+      </w:pPr>
+      <w:rPr>
+        <w:rFonts w:ascii="Symbol" w:hAnsi="Symbol" w:hint="default"/>
+      </w:rPr>
+    </w:lvl>
+    <w:lvl w:ilvl="7" w:tplc="080A0003" w:tentative="1">
+      <w:start w:val="1"/>
+      <w:numFmt w:val="bullet"/>
+      <w:lvlText w:val="o"/>
+      <w:lvlJc w:val="left"/>
+      <w:pPr>
+        <w:ind w:left="5760" w:hanging="360"/>
+      </w:pPr>
+      <w:rPr>
+        <w:rFonts w:ascii="Courier New" w:hAnsi="Courier New" w:cs="Courier New" w:hint="default"/>
+      </w:rPr>
+    </w:lvl>
+    <w:lvl w:ilvl="8" w:tplc="080A0005" w:tentative="1">
+      <w:start w:val="1"/>
+      <w:numFmt w:val="bullet"/>
+      <w:lvlText w:val=""/>
+      <w:lvlJc w:val="left"/>
+      <w:pPr>
+        <w:ind w:left="6480" w:hanging="360"/>
+      </w:pPr>
+      <w:rPr>
+        <w:rFonts w:ascii="Wingdings" w:hAnsi="Wingdings" w:hint="default"/>
+      </w:rPr>
+    </w:lvl>
+  </w:abstractNum>
   <w:num w:numId="1">
+    <w:abstractNumId w:val="2"/>
+  </w:num>
+  <w:num w:numId="2">
+    <w:abstractNumId w:val="7"/>
+  </w:num>
+  <w:num w:numId="3">
     <w:abstractNumId w:val="0"/>
+  </w:num>
+  <w:num w:numId="4">
+    <w:abstractNumId w:val="4"/>
+  </w:num>
+  <w:num w:numId="5">
+    <w:abstractNumId w:val="6"/>
+  </w:num>
+  <w:num w:numId="6">
+    <w:abstractNumId w:val="5"/>
+  </w:num>
+  <w:num w:numId="7">
+    <w:abstractNumId w:val="1"/>
+  </w:num>
+  <w:num w:numId="8">
+    <w:abstractNumId w:val="3"/>
   </w:num>
 </w:numbering>
 </file>
@@ -1746,6 +3429,29 @@
       <w:lang w:val="es-ES" w:eastAsia="es-MX"/>
     </w:rPr>
   </w:style>
+  <w:style w:type="character" w:styleId="Hipervnculo">
+    <w:name w:val="Hyperlink"/>
+    <w:basedOn w:val="Fuentedeprrafopredeter"/>
+    <w:uiPriority w:val="99"/>
+    <w:unhideWhenUsed/>
+    <w:rsid w:val="004A2CC8"/>
+    <w:rPr>
+      <w:color w:val="0563C1" w:themeColor="hyperlink"/>
+      <w:u w:val="single"/>
+    </w:rPr>
+  </w:style>
+  <w:style w:type="character" w:styleId="Hipervnculovisitado">
+    <w:name w:val="FollowedHyperlink"/>
+    <w:basedOn w:val="Fuentedeprrafopredeter"/>
+    <w:uiPriority w:val="99"/>
+    <w:semiHidden/>
+    <w:unhideWhenUsed/>
+    <w:rsid w:val="004A2CC8"/>
+    <w:rPr>
+      <w:color w:val="954F72" w:themeColor="followedHyperlink"/>
+      <w:u w:val="single"/>
+    </w:rPr>
+  </w:style>
 </w:styles>
 </file>
 

</xml_diff>